<commit_message>
Correção nos use cases
</commit_message>
<xml_diff>
--- a/ModeloER/UseCases/Descrições dos casos de uso.docx
+++ b/ModeloER/UseCases/Descrições dos casos de uso.docx
@@ -39,29 +39,7 @@
           <w:sz w:val="72"/>
           <w:szCs w:val="72"/>
         </w:rPr>
-        <w:t xml:space="preserve">Desafio </w:t>
-      </w:r>
-      <w:proofErr w:type="spellStart"/>
-      <w:r>
-        <w:rPr>
-          <w:rFonts w:asciiTheme="majorHAnsi" w:hAnsiTheme="majorHAnsi" w:cstheme="majorHAnsi"/>
-          <w:b/>
-          <w:bCs/>
-          <w:sz w:val="72"/>
-          <w:szCs w:val="72"/>
-        </w:rPr>
-        <w:t>Altran</w:t>
-      </w:r>
-      <w:proofErr w:type="spellEnd"/>
-      <w:r>
-        <w:rPr>
-          <w:rFonts w:asciiTheme="majorHAnsi" w:hAnsiTheme="majorHAnsi" w:cstheme="majorHAnsi"/>
-          <w:b/>
-          <w:bCs/>
-          <w:sz w:val="72"/>
-          <w:szCs w:val="72"/>
-        </w:rPr>
-        <w:t xml:space="preserve"> - S</w:t>
+        <w:t>Desafio Altran - S</w:t>
       </w:r>
       <w:r>
         <w:rPr>
@@ -115,12 +93,6 @@
         <w:tblStyle w:val="TableNormal"/>
         <w:tblW w:w="0" w:type="auto"/>
         <w:tblInd w:w="0" w:type="dxa"/>
-        <w:tblCellMar>
-          <w:top w:w="0" w:type="dxa"/>
-          <w:left w:w="0" w:type="dxa"/>
-          <w:bottom w:w="0" w:type="dxa"/>
-          <w:right w:w="0" w:type="dxa"/>
-        </w:tblCellMar>
         <w:tblLook w:val="04A0" w:firstRow="1" w:lastRow="0" w:firstColumn="1" w:lastColumn="0" w:noHBand="0" w:noVBand="1"/>
       </w:tblPr>
       <w:tblGrid>
@@ -128,14 +100,6 @@
         <w:gridCol w:w="3543"/>
       </w:tblGrid>
       <w:tr>
-        <w:tblPrEx>
-          <w:tblCellMar>
-            <w:top w:w="0" w:type="dxa"/>
-            <w:left w:w="0" w:type="dxa"/>
-            <w:bottom w:w="0" w:type="dxa"/>
-            <w:right w:w="0" w:type="dxa"/>
-          </w:tblCellMar>
-        </w:tblPrEx>
         <w:trPr>
           <w:trHeight w:val="510"/>
         </w:trPr>
@@ -235,47 +199,36 @@
                 <w:szCs w:val="28"/>
               </w:rPr>
             </w:pPr>
-            <w:proofErr w:type="spellStart"/>
             <w:r>
               <w:rPr>
                 <w:rFonts w:asciiTheme="minorHAnsi" w:hAnsiTheme="minorHAnsi" w:cstheme="minorHAnsi"/>
                 <w:sz w:val="28"/>
                 <w:szCs w:val="28"/>
               </w:rPr>
-              <w:t>Vitaliy</w:t>
-            </w:r>
-            <w:proofErr w:type="spellEnd"/>
-            <w:r>
+              <w:t>Ricardo Cabral</w:t>
+            </w:r>
+          </w:p>
+          <w:p>
+            <w:pPr>
               <w:rPr>
                 <w:rFonts w:asciiTheme="minorHAnsi" w:hAnsiTheme="minorHAnsi" w:cstheme="minorHAnsi"/>
                 <w:sz w:val="28"/>
                 <w:szCs w:val="28"/>
               </w:rPr>
-              <w:t xml:space="preserve"> </w:t>
-            </w:r>
-            <w:proofErr w:type="spellStart"/>
+            </w:pPr>
             <w:r>
               <w:rPr>
                 <w:rFonts w:asciiTheme="minorHAnsi" w:hAnsiTheme="minorHAnsi" w:cstheme="minorHAnsi"/>
                 <w:sz w:val="28"/>
                 <w:szCs w:val="28"/>
               </w:rPr>
-              <w:t>Hurskyy</w:t>
-            </w:r>
-            <w:proofErr w:type="spellEnd"/>
+              <w:t>Vitaliy Hurskyy</w:t>
+            </w:r>
           </w:p>
           <w:p/>
         </w:tc>
       </w:tr>
       <w:tr>
-        <w:tblPrEx>
-          <w:tblCellMar>
-            <w:top w:w="0" w:type="dxa"/>
-            <w:left w:w="0" w:type="dxa"/>
-            <w:bottom w:w="0" w:type="dxa"/>
-            <w:right w:w="0" w:type="dxa"/>
-          </w:tblCellMar>
-        </w:tblPrEx>
         <w:trPr>
           <w:trHeight w:val="510"/>
         </w:trPr>
@@ -329,14 +282,6 @@
         </w:tc>
       </w:tr>
       <w:tr>
-        <w:tblPrEx>
-          <w:tblCellMar>
-            <w:top w:w="0" w:type="dxa"/>
-            <w:left w:w="0" w:type="dxa"/>
-            <w:bottom w:w="0" w:type="dxa"/>
-            <w:right w:w="0" w:type="dxa"/>
-          </w:tblCellMar>
-        </w:tblPrEx>
         <w:trPr>
           <w:trHeight w:val="510"/>
         </w:trPr>
@@ -390,14 +335,6 @@
         </w:tc>
       </w:tr>
       <w:tr>
-        <w:tblPrEx>
-          <w:tblCellMar>
-            <w:top w:w="0" w:type="dxa"/>
-            <w:left w:w="0" w:type="dxa"/>
-            <w:bottom w:w="0" w:type="dxa"/>
-            <w:right w:w="0" w:type="dxa"/>
-          </w:tblCellMar>
-        </w:tblPrEx>
         <w:trPr>
           <w:trHeight w:val="510"/>
         </w:trPr>
@@ -451,14 +388,6 @@
         </w:tc>
       </w:tr>
       <w:tr>
-        <w:tblPrEx>
-          <w:tblCellMar>
-            <w:top w:w="0" w:type="dxa"/>
-            <w:left w:w="0" w:type="dxa"/>
-            <w:bottom w:w="0" w:type="dxa"/>
-            <w:right w:w="0" w:type="dxa"/>
-          </w:tblCellMar>
-        </w:tblPrEx>
         <w:trPr>
           <w:trHeight w:val="510"/>
         </w:trPr>
@@ -490,43 +419,13 @@
                 <w:sz w:val="28"/>
                 <w:szCs w:val="28"/>
               </w:rPr>
-              <w:t xml:space="preserve">Programa </w:t>
-            </w:r>
-            <w:proofErr w:type="spellStart"/>
-            <w:r>
-              <w:rPr>
-                <w:rFonts w:asciiTheme="minorHAnsi" w:hAnsiTheme="minorHAnsi" w:cstheme="minorHAnsi"/>
-                <w:b/>
-                <w:bCs/>
-                <w:sz w:val="28"/>
-                <w:szCs w:val="28"/>
-              </w:rPr>
-              <w:t>UpSkill</w:t>
-            </w:r>
-            <w:proofErr w:type="spellEnd"/>
-            <w:r>
-              <w:rPr>
-                <w:rFonts w:asciiTheme="minorHAnsi" w:hAnsiTheme="minorHAnsi" w:cstheme="minorHAnsi"/>
-                <w:b/>
-                <w:bCs/>
-                <w:sz w:val="28"/>
-                <w:szCs w:val="28"/>
-              </w:rPr>
-              <w:t xml:space="preserve"> 2020</w:t>
+              <w:t>Programa UpSkill 2020</w:t>
             </w:r>
           </w:p>
           <w:p/>
         </w:tc>
       </w:tr>
       <w:tr>
-        <w:tblPrEx>
-          <w:tblCellMar>
-            <w:top w:w="0" w:type="dxa"/>
-            <w:left w:w="0" w:type="dxa"/>
-            <w:bottom w:w="0" w:type="dxa"/>
-            <w:right w:w="0" w:type="dxa"/>
-          </w:tblCellMar>
-        </w:tblPrEx>
         <w:trPr>
           <w:trHeight w:val="510"/>
         </w:trPr>
@@ -583,12 +482,17 @@
           <w:sz w:val="28"/>
           <w:szCs w:val="28"/>
         </w:rPr>
-        <w:lastRenderedPageBreak/>
         <w:t>Índice</w:t>
       </w:r>
     </w:p>
     <w:sdt>
       <w:sdtPr>
+        <w:rPr>
+          <w:rFonts w:ascii="Arial" w:eastAsia="Arial" w:hAnsi="Arial" w:cs="Arial"/>
+          <w:color w:val="auto"/>
+          <w:sz w:val="22"/>
+          <w:szCs w:val="22"/>
+        </w:rPr>
         <w:id w:val="-922488176"/>
         <w:docPartObj>
           <w:docPartGallery w:val="Table of Contents"/>
@@ -597,12 +501,8 @@
       </w:sdtPr>
       <w:sdtEndPr>
         <w:rPr>
-          <w:rFonts w:ascii="Arial" w:eastAsia="Arial" w:hAnsi="Arial" w:cs="Arial"/>
           <w:b/>
           <w:bCs/>
-          <w:color w:val="auto"/>
-          <w:sz w:val="22"/>
-          <w:szCs w:val="22"/>
         </w:rPr>
       </w:sdtEndPr>
       <w:sdtContent>
@@ -2422,10 +2322,7 @@
               <w:t xml:space="preserve">     </w:t>
             </w:r>
             <w:r>
-              <w:t xml:space="preserve">O </w:t>
-            </w:r>
-            <w:r>
-              <w:t>ator confirma os dados introduzidos e submete.</w:t>
+              <w:t>O ator confirma os dados introduzidos e submete.</w:t>
             </w:r>
           </w:p>
           <w:p>
@@ -2575,13 +2472,8 @@
               <w:ind w:left="100" w:right="100"/>
             </w:pPr>
             <w:r>
-              <w:t xml:space="preserve">O sistema grava o novo registo de </w:t>
-            </w:r>
-            <w:proofErr w:type="gramStart"/>
-            <w:r>
-              <w:t>promoção..</w:t>
-            </w:r>
-            <w:proofErr w:type="gramEnd"/>
+              <w:t>O sistema grava o novo registo de promoção..</w:t>
+            </w:r>
           </w:p>
         </w:tc>
       </w:tr>
@@ -2744,14 +2636,7 @@
                 <w:b/>
                 <w:color w:val="FFFFFF"/>
               </w:rPr>
-              <w:t>N</w:t>
-            </w:r>
-            <w:r>
-              <w:rPr>
-                <w:b/>
-                <w:color w:val="FFFFFF"/>
-              </w:rPr>
-              <w:t>ome</w:t>
+              <w:t>Nome</w:t>
             </w:r>
           </w:p>
         </w:tc>
@@ -3429,14 +3314,7 @@
                 <w:b/>
                 <w:color w:val="FFFFFF"/>
               </w:rPr>
-              <w:t>N</w:t>
-            </w:r>
-            <w:r>
-              <w:rPr>
-                <w:b/>
-                <w:color w:val="FFFFFF"/>
-              </w:rPr>
-              <w:t>ome</w:t>
+              <w:t>Nome</w:t>
             </w:r>
           </w:p>
         </w:tc>
@@ -4214,15 +4092,7 @@
               <w:ind w:left="700"/>
             </w:pPr>
             <w:r>
-              <w:t xml:space="preserve">Este caso de uso tem como objetivo descrever o processo de </w:t>
-            </w:r>
-            <w:proofErr w:type="gramStart"/>
-            <w:r>
-              <w:t>criar um novo</w:t>
-            </w:r>
-            <w:proofErr w:type="gramEnd"/>
-            <w:r>
-              <w:t xml:space="preserve"> registo de cliente, com os respetivos dados pessoais;</w:t>
+              <w:t>Este caso de uso tem como objetivo descrever o processo de criar um novo registo de cliente, com os respetivos dados pessoais;</w:t>
             </w:r>
           </w:p>
         </w:tc>
@@ -4425,15 +4295,7 @@
               <w:tab/>
             </w:r>
             <w:r>
-              <w:t xml:space="preserve">O </w:t>
-            </w:r>
-            <w:proofErr w:type="gramStart"/>
-            <w:r>
-              <w:t>ator valida</w:t>
-            </w:r>
-            <w:proofErr w:type="gramEnd"/>
-            <w:r>
-              <w:t xml:space="preserve"> o registo e submete;</w:t>
+              <w:t>O ator valida o registo e submete;</w:t>
             </w:r>
           </w:p>
           <w:p>
@@ -4527,15 +4389,7 @@
               <w:ind w:left="700"/>
             </w:pPr>
             <w:r>
-              <w:t>2.</w:t>
-            </w:r>
-            <w:proofErr w:type="gramStart"/>
-            <w:r>
-              <w:t>c</w:t>
-            </w:r>
-            <w:proofErr w:type="gramEnd"/>
-            <w:r>
-              <w:t xml:space="preserve"> O código-postal introduzido não é válido;</w:t>
+              <w:t>2.c O código-postal introduzido não é válido;</w:t>
             </w:r>
           </w:p>
           <w:p>
@@ -4553,10 +4407,7 @@
               <w:ind w:left="700"/>
             </w:pPr>
             <w:r>
-              <w:t>2.e O número de telemóvel introduzido já</w:t>
-            </w:r>
-            <w:r>
-              <w:t xml:space="preserve"> está associado a outro registo;</w:t>
+              <w:t>2.e O número de telemóvel introduzido já está associado a outro registo;</w:t>
             </w:r>
           </w:p>
           <w:p>
@@ -4599,15 +4450,7 @@
               <w:ind w:left="700"/>
             </w:pPr>
             <w:r>
-              <w:t xml:space="preserve">4.a O sistema devolve uma vista de erro, pois não foi possível </w:t>
-            </w:r>
-            <w:proofErr w:type="gramStart"/>
-            <w:r>
-              <w:t>criar novo</w:t>
-            </w:r>
-            <w:proofErr w:type="gramEnd"/>
-            <w:r>
-              <w:t xml:space="preserve"> registo</w:t>
+              <w:t>4.a O sistema devolve uma vista de erro, pois não foi possível criar novo registo</w:t>
             </w:r>
           </w:p>
         </w:tc>
@@ -4744,15 +4587,7 @@
               <w:ind w:left="700"/>
             </w:pPr>
             <w:r>
-              <w:t xml:space="preserve">Testar restrições criadas para o NIF, código, email e telemóvel; </w:t>
-            </w:r>
-            <w:proofErr w:type="gramStart"/>
-            <w:r>
-              <w:t>Testar</w:t>
-            </w:r>
-            <w:proofErr w:type="gramEnd"/>
-            <w:r>
-              <w:t xml:space="preserve"> ligação entre o registo de cliente e o login de cliente;</w:t>
+              <w:t>Testar restrições criadas para o NIF, código, email e telemóvel; Testar ligação entre o registo de cliente e o login de cliente;</w:t>
             </w:r>
           </w:p>
         </w:tc>
@@ -5201,10 +5036,7 @@
               <w:tab/>
             </w:r>
             <w:r>
-              <w:t>O sistema devolve a informação do cliente, que c</w:t>
-            </w:r>
-            <w:r>
-              <w:t>ontém o pacote comercial aplicado;</w:t>
+              <w:t>O sistema devolve a informação do cliente, que contém o pacote comercial aplicado;</w:t>
             </w:r>
           </w:p>
         </w:tc>
@@ -5449,23 +5281,7 @@
               <w:ind w:left="700"/>
             </w:pPr>
             <w:r>
-              <w:t xml:space="preserve">Criar </w:t>
-            </w:r>
-            <w:proofErr w:type="spellStart"/>
-            <w:r>
-              <w:t>Viewmodel</w:t>
-            </w:r>
-            <w:proofErr w:type="spellEnd"/>
-            <w:r>
-              <w:t xml:space="preserve"> para incluir os detalhes do cliente e do contrato; Testar; </w:t>
-            </w:r>
-            <w:proofErr w:type="gramStart"/>
-            <w:r>
-              <w:t>Testar</w:t>
-            </w:r>
-            <w:proofErr w:type="gramEnd"/>
-            <w:r>
-              <w:t xml:space="preserve"> sistema de pesquisa; Testar relação entre o modelo cliente, modelo contrato e modelo pacote;</w:t>
+              <w:t>Criar Viewmodel para incluir os detalhes do cliente e do contrato; Testar; Testar sistema de pesquisa; Testar relação entre o modelo cliente, modelo contrato e modelo pacote;</w:t>
             </w:r>
           </w:p>
         </w:tc>
@@ -5738,23 +5554,7 @@
               <w:ind w:left="100" w:right="100"/>
             </w:pPr>
             <w:r>
-              <w:t xml:space="preserve">O caso de uso tem como </w:t>
-            </w:r>
-            <w:proofErr w:type="spellStart"/>
-            <w:r>
-              <w:t>objectivo</w:t>
-            </w:r>
-            <w:proofErr w:type="spellEnd"/>
-            <w:r>
-              <w:t xml:space="preserve"> gerir os diversos pacotes comerciais </w:t>
-            </w:r>
-            <w:proofErr w:type="spellStart"/>
-            <w:r>
-              <w:t>disponiveis</w:t>
-            </w:r>
-            <w:proofErr w:type="spellEnd"/>
-            <w:r>
-              <w:t xml:space="preserve"> para os atores.</w:t>
+              <w:t>O caso de uso tem como objectivo gerir os diversos pacotes comerciais disponiveis para os atores.</w:t>
             </w:r>
           </w:p>
         </w:tc>
@@ -5898,13 +5698,7 @@
               <w:ind w:left="460" w:right="100" w:hanging="360"/>
             </w:pPr>
             <w:r>
-              <w:t>1.</w:t>
-            </w:r>
-            <w:r>
-              <w:t xml:space="preserve">     </w:t>
-            </w:r>
-            <w:r>
-              <w:t>O administrador seleciona a opção “Gerir Pacotes Comerciais”</w:t>
+              <w:t>1.     O administrador seleciona a opção “Gerir Pacotes Comerciais”</w:t>
             </w:r>
           </w:p>
           <w:p>
@@ -5931,18 +5725,7 @@
             </w:r>
             <w:r>
               <w:tab/>
-              <w:t>2.b) O administrador introduz o nome do pacote e os serviços associados ao Pacote Comercial. (</w:t>
-            </w:r>
-            <w:proofErr w:type="spellStart"/>
-            <w:r>
-              <w:t>Telemovel</w:t>
-            </w:r>
-            <w:proofErr w:type="spellEnd"/>
-            <w:r>
-              <w:t xml:space="preserve">, Televisão, </w:t>
-            </w:r>
-            <w:r>
-              <w:t>Telefone, Internet e Internet Movel)</w:t>
+              <w:t>2.b) O administrador introduz o nome do pacote e os serviços associados ao Pacote Comercial. (Telemovel, Televisão, Telefone, Internet e Internet Movel)</w:t>
             </w:r>
           </w:p>
           <w:p>
@@ -5978,15 +5761,7 @@
             </w:r>
             <w:r>
               <w:tab/>
-              <w:t xml:space="preserve">2.e) O </w:t>
-            </w:r>
-            <w:proofErr w:type="gramStart"/>
-            <w:r>
-              <w:t>administrador valida</w:t>
-            </w:r>
-            <w:proofErr w:type="gramEnd"/>
-            <w:r>
-              <w:t xml:space="preserve"> o registo.</w:t>
+              <w:t>2.e) O administrador valida o registo.</w:t>
             </w:r>
           </w:p>
           <w:p>
@@ -5999,8 +5774,6 @@
             </w:r>
             <w:r>
               <w:tab/>
-            </w:r>
-            <w:r>
               <w:t>3.a) O administrador seleciona a opção “Editar Pacotes”.</w:t>
             </w:r>
           </w:p>
@@ -6036,15 +5809,7 @@
             </w:r>
             <w:r>
               <w:tab/>
-              <w:t xml:space="preserve">3.c) O </w:t>
-            </w:r>
-            <w:proofErr w:type="gramStart"/>
-            <w:r>
-              <w:t>administrador valida</w:t>
-            </w:r>
-            <w:proofErr w:type="gramEnd"/>
-            <w:r>
-              <w:t xml:space="preserve"> as alterações.</w:t>
+              <w:t>3.c) O administrador valida as alterações.</w:t>
             </w:r>
           </w:p>
           <w:p>
@@ -6093,16 +5858,8 @@
             </w:r>
             <w:r>
               <w:tab/>
-              <w:t>4.d) O administrador valida o pedido para apagar os</w:t>
-            </w:r>
-            <w:r>
-              <w:t xml:space="preserve"> </w:t>
-            </w:r>
-            <w:proofErr w:type="gramStart"/>
-            <w:r>
-              <w:t>pacotes .</w:t>
-            </w:r>
-            <w:proofErr w:type="gramEnd"/>
+              <w:t>4.d) O administrador valida o pedido para apagar os pacotes .</w:t>
+            </w:r>
           </w:p>
         </w:tc>
       </w:tr>
@@ -6233,30 +5990,7 @@
                 <w:sz w:val="24"/>
                 <w:szCs w:val="24"/>
               </w:rPr>
-              <w:t>4.b) O pacote Comercial não</w:t>
-            </w:r>
-            <w:r>
-              <w:rPr>
-                <w:sz w:val="24"/>
-                <w:szCs w:val="24"/>
-              </w:rPr>
-              <w:t xml:space="preserve"> é </w:t>
-            </w:r>
-            <w:proofErr w:type="spellStart"/>
-            <w:r>
-              <w:rPr>
-                <w:sz w:val="24"/>
-                <w:szCs w:val="24"/>
-              </w:rPr>
-              <w:t>possivel</w:t>
-            </w:r>
-            <w:proofErr w:type="spellEnd"/>
-            <w:r>
-              <w:rPr>
-                <w:sz w:val="24"/>
-                <w:szCs w:val="24"/>
-              </w:rPr>
-              <w:t xml:space="preserve"> ser eliminado pois ainda tem clientes associados.</w:t>
+              <w:t>4.b) O pacote Comercial não é possivel ser eliminado pois ainda tem clientes associados.</w:t>
             </w:r>
           </w:p>
           <w:p>
@@ -6469,7 +6203,6 @@
               </w:rPr>
               <w:t xml:space="preserve">Testar se o sistema consegue guardar as alterações caso haja parâmetros por preencher; </w:t>
             </w:r>
-            <w:proofErr w:type="gramStart"/>
             <w:r>
               <w:rPr>
                 <w:sz w:val="24"/>
@@ -6477,7 +6210,6 @@
               </w:rPr>
               <w:t>Testar</w:t>
             </w:r>
-            <w:proofErr w:type="gramEnd"/>
             <w:r>
               <w:rPr>
                 <w:sz w:val="24"/>
@@ -6696,15 +6428,7 @@
               <w:spacing w:before="240"/>
             </w:pPr>
             <w:r>
-              <w:t xml:space="preserve">O caso de uso tem como </w:t>
-            </w:r>
-            <w:proofErr w:type="spellStart"/>
-            <w:r>
-              <w:t>objectivo</w:t>
-            </w:r>
-            <w:proofErr w:type="spellEnd"/>
-            <w:r>
-              <w:t xml:space="preserve"> ver quais os diferentes pacotes comerciais disponíveis</w:t>
+              <w:t>O caso de uso tem como objectivo ver quais os diferentes pacotes comerciais disponíveis</w:t>
             </w:r>
           </w:p>
         </w:tc>
@@ -6845,29 +6569,7 @@
               <w:ind w:left="360"/>
             </w:pPr>
             <w:r>
-              <w:t>1.</w:t>
-            </w:r>
-            <w:r>
-              <w:t xml:space="preserve">     </w:t>
-            </w:r>
-            <w:r>
-              <w:t xml:space="preserve">O cliente/operador </w:t>
-            </w:r>
-            <w:proofErr w:type="spellStart"/>
-            <w:r>
-              <w:t>selecciona</w:t>
-            </w:r>
-            <w:proofErr w:type="spellEnd"/>
-            <w:r>
-              <w:t xml:space="preserve"> a opção “Ver pacotes comerciais </w:t>
-            </w:r>
-            <w:proofErr w:type="spellStart"/>
-            <w:r>
-              <w:t>disponiveis</w:t>
-            </w:r>
-            <w:proofErr w:type="spellEnd"/>
-            <w:r>
-              <w:t>”.</w:t>
+              <w:t>1.     O cliente/operador selecciona a opção “Ver pacotes comerciais disponiveis”.</w:t>
             </w:r>
           </w:p>
           <w:p>
@@ -6876,13 +6578,7 @@
               <w:ind w:left="360"/>
             </w:pPr>
             <w:r>
-              <w:t>2.</w:t>
-            </w:r>
-            <w:r>
-              <w:t xml:space="preserve">     </w:t>
-            </w:r>
-            <w:r>
-              <w:t>O sistema apresenta os vários pacotes comerciais disponíveis.</w:t>
+              <w:t>2.     O sistema apresenta os vários pacotes comerciais disponíveis.</w:t>
             </w:r>
           </w:p>
           <w:p>
@@ -6891,13 +6587,7 @@
               <w:ind w:left="360"/>
             </w:pPr>
             <w:r>
-              <w:t>3.</w:t>
-            </w:r>
-            <w:r>
-              <w:t xml:space="preserve">     </w:t>
-            </w:r>
-            <w:r>
-              <w:t>O cliente/operador seleciona a opção “Ver serviços associados”.</w:t>
+              <w:t>3.     O cliente/operador seleciona a opção “Ver serviços associados”.</w:t>
             </w:r>
           </w:p>
           <w:p>
@@ -6906,16 +6596,7 @@
               <w:ind w:left="360"/>
             </w:pPr>
             <w:r>
-              <w:t>4.</w:t>
-            </w:r>
-            <w:r>
-              <w:t xml:space="preserve">     </w:t>
-            </w:r>
-            <w:r>
-              <w:t>O sistema apresenta os serviços a</w:t>
-            </w:r>
-            <w:r>
-              <w:t>ssociados ao pacote comercial escolhido.</w:t>
+              <w:t>4.     O sistema apresenta os serviços associados ao pacote comercial escolhido.</w:t>
             </w:r>
           </w:p>
         </w:tc>
@@ -7358,23 +7039,7 @@
                 <w:sz w:val="24"/>
                 <w:szCs w:val="24"/>
               </w:rPr>
-              <w:t xml:space="preserve">O caso de uso tem como </w:t>
-            </w:r>
-            <w:proofErr w:type="spellStart"/>
-            <w:r>
-              <w:rPr>
-                <w:sz w:val="24"/>
-                <w:szCs w:val="24"/>
-              </w:rPr>
-              <w:t>objectivo</w:t>
-            </w:r>
-            <w:proofErr w:type="spellEnd"/>
-            <w:r>
-              <w:rPr>
-                <w:sz w:val="24"/>
-                <w:szCs w:val="24"/>
-              </w:rPr>
-              <w:t xml:space="preserve"> associar ou desassociar promoções a Pacotes Comerciais</w:t>
+              <w:t>O caso de uso tem como objectivo associar ou desassociar promoções a Pacotes Comerciais</w:t>
             </w:r>
           </w:p>
         </w:tc>
@@ -7654,23 +7319,7 @@
                 <w:sz w:val="24"/>
                 <w:szCs w:val="24"/>
               </w:rPr>
-              <w:t xml:space="preserve">7. O </w:t>
-            </w:r>
-            <w:proofErr w:type="gramStart"/>
-            <w:r>
-              <w:rPr>
-                <w:sz w:val="24"/>
-                <w:szCs w:val="24"/>
-              </w:rPr>
-              <w:t>operador valida</w:t>
-            </w:r>
-            <w:proofErr w:type="gramEnd"/>
-            <w:r>
-              <w:rPr>
-                <w:sz w:val="24"/>
-                <w:szCs w:val="24"/>
-              </w:rPr>
-              <w:t xml:space="preserve"> a informação e submete novo registo de contrato</w:t>
+              <w:t>7. O operador valida a informação e submete novo registo de contrato</w:t>
             </w:r>
           </w:p>
           <w:p>
@@ -7714,14 +7363,7 @@
                 <w:sz w:val="24"/>
                 <w:szCs w:val="24"/>
               </w:rPr>
-              <w:t>O operador seleciona “Ver c</w:t>
-            </w:r>
-            <w:r>
-              <w:rPr>
-                <w:sz w:val="24"/>
-                <w:szCs w:val="24"/>
-              </w:rPr>
-              <w:t>lientes”;</w:t>
+              <w:t>O operador seleciona “Ver clientes”;</w:t>
             </w:r>
           </w:p>
           <w:p>
@@ -7816,14 +7458,7 @@
                 <w:sz w:val="24"/>
                 <w:szCs w:val="24"/>
               </w:rPr>
-              <w:t>O operador seleciona a opção “Desassocia</w:t>
-            </w:r>
-            <w:r>
-              <w:rPr>
-                <w:sz w:val="24"/>
-                <w:szCs w:val="24"/>
-              </w:rPr>
-              <w:t>r Promoção”;</w:t>
+              <w:t>O operador seleciona a opção “Desassociar Promoção”;</w:t>
             </w:r>
           </w:p>
           <w:p>
@@ -7858,39 +7493,7 @@
                 <w:sz w:val="24"/>
                 <w:szCs w:val="24"/>
               </w:rPr>
-              <w:t xml:space="preserve">8. O </w:t>
-            </w:r>
-            <w:proofErr w:type="gramStart"/>
-            <w:r>
-              <w:rPr>
-                <w:sz w:val="24"/>
-                <w:szCs w:val="24"/>
-              </w:rPr>
-              <w:t>operador valida</w:t>
-            </w:r>
-            <w:proofErr w:type="gramEnd"/>
-            <w:r>
-              <w:rPr>
-                <w:sz w:val="24"/>
-                <w:szCs w:val="24"/>
-              </w:rPr>
-              <w:t xml:space="preserve"> as alterações </w:t>
-            </w:r>
-            <w:proofErr w:type="spellStart"/>
-            <w:r>
-              <w:rPr>
-                <w:sz w:val="24"/>
-                <w:szCs w:val="24"/>
-              </w:rPr>
-              <w:t>efectuadas</w:t>
-            </w:r>
-            <w:proofErr w:type="spellEnd"/>
-            <w:r>
-              <w:rPr>
-                <w:sz w:val="24"/>
-                <w:szCs w:val="24"/>
-              </w:rPr>
-              <w:t>.</w:t>
+              <w:t>8. O operador valida as alterações efectuadas.</w:t>
             </w:r>
           </w:p>
         </w:tc>
@@ -8168,23 +7771,7 @@
                 <w:sz w:val="24"/>
                 <w:szCs w:val="24"/>
               </w:rPr>
-              <w:t xml:space="preserve"> Testar se o sistema mostra apenas as promoções disponíveis para aquele pacote; </w:t>
-            </w:r>
-            <w:proofErr w:type="gramStart"/>
-            <w:r>
-              <w:rPr>
-                <w:sz w:val="24"/>
-                <w:szCs w:val="24"/>
-              </w:rPr>
-              <w:t>Criar</w:t>
-            </w:r>
-            <w:proofErr w:type="gramEnd"/>
-            <w:r>
-              <w:rPr>
-                <w:sz w:val="24"/>
-                <w:szCs w:val="24"/>
-              </w:rPr>
-              <w:t xml:space="preserve"> restrições para que apenas o operador possa associar/desassociar uma promoção a um pacote de um cliente;</w:t>
+              <w:t xml:space="preserve"> Testar se o sistema mostra apenas as promoções disponíveis para aquele pacote; Criar restrições para que apenas o operador possa associar/desassociar uma promoção a um pacote de um cliente;</w:t>
             </w:r>
           </w:p>
         </w:tc>
@@ -8253,10 +7840,7 @@
         <w:t>Caso de Uso “</w:t>
       </w:r>
       <w:r>
-        <w:t>Associar/ Desassociar o pacote comercial a u</w:t>
-      </w:r>
-      <w:r>
-        <w:t>m cliente"</w:t>
+        <w:t>Associar/ Desassociar o pacote comercial a um cliente"</w:t>
       </w:r>
       <w:bookmarkEnd w:id="26"/>
     </w:p>
@@ -8585,23 +8169,7 @@
                 <w:sz w:val="24"/>
                 <w:szCs w:val="24"/>
               </w:rPr>
-              <w:t xml:space="preserve">O operador seleciona o </w:t>
-            </w:r>
-            <w:proofErr w:type="spellStart"/>
-            <w:r>
-              <w:rPr>
-                <w:sz w:val="24"/>
-                <w:szCs w:val="24"/>
-              </w:rPr>
-              <w:t>Id_Cliente</w:t>
-            </w:r>
-            <w:proofErr w:type="spellEnd"/>
-            <w:r>
-              <w:rPr>
-                <w:sz w:val="24"/>
-                <w:szCs w:val="24"/>
-              </w:rPr>
-              <w:t>, introduz a data de início, a data de fim e o telefone associado;</w:t>
+              <w:t>O operador seleciona o Id_Cliente, introduz a data de início, a data de fim e o telefone associado;</w:t>
             </w:r>
           </w:p>
           <w:p>
@@ -8633,14 +8201,7 @@
                 <w:sz w:val="24"/>
                 <w:szCs w:val="24"/>
               </w:rPr>
-              <w:t xml:space="preserve">4. O operador seleciona o pacote comercial </w:t>
-            </w:r>
-            <w:r>
-              <w:rPr>
-                <w:sz w:val="24"/>
-                <w:szCs w:val="24"/>
-              </w:rPr>
-              <w:t>desejado;</w:t>
+              <w:t>4. O operador seleciona o pacote comercial desejado;</w:t>
             </w:r>
           </w:p>
           <w:p>
@@ -8688,23 +8249,7 @@
                 <w:sz w:val="24"/>
                 <w:szCs w:val="24"/>
               </w:rPr>
-              <w:t xml:space="preserve">7. O </w:t>
-            </w:r>
-            <w:proofErr w:type="gramStart"/>
-            <w:r>
-              <w:rPr>
-                <w:sz w:val="24"/>
-                <w:szCs w:val="24"/>
-              </w:rPr>
-              <w:t>operador valida</w:t>
-            </w:r>
-            <w:proofErr w:type="gramEnd"/>
-            <w:r>
-              <w:rPr>
-                <w:sz w:val="24"/>
-                <w:szCs w:val="24"/>
-              </w:rPr>
-              <w:t xml:space="preserve"> a informação e submete novo registo de contrato</w:t>
+              <w:t>7. O operador valida a informação e submete novo registo de contrato</w:t>
             </w:r>
           </w:p>
           <w:p>
@@ -8806,14 +8351,7 @@
                 <w:szCs w:val="24"/>
               </w:rPr>
               <w:lastRenderedPageBreak/>
-              <w:t>O sistema devolve vista com detalhes sobre</w:t>
-            </w:r>
-            <w:r>
-              <w:rPr>
-                <w:sz w:val="24"/>
-                <w:szCs w:val="24"/>
-              </w:rPr>
-              <w:t xml:space="preserve"> o cliente e os seus contratos;</w:t>
+              <w:t>O sistema devolve vista com detalhes sobre o cliente e os seus contratos;</w:t>
             </w:r>
           </w:p>
           <w:p>
@@ -8887,39 +8425,7 @@
                 <w:sz w:val="24"/>
                 <w:szCs w:val="24"/>
               </w:rPr>
-              <w:t xml:space="preserve">8. O </w:t>
-            </w:r>
-            <w:proofErr w:type="gramStart"/>
-            <w:r>
-              <w:rPr>
-                <w:sz w:val="24"/>
-                <w:szCs w:val="24"/>
-              </w:rPr>
-              <w:t>operador valida</w:t>
-            </w:r>
-            <w:proofErr w:type="gramEnd"/>
-            <w:r>
-              <w:rPr>
-                <w:sz w:val="24"/>
-                <w:szCs w:val="24"/>
-              </w:rPr>
-              <w:t xml:space="preserve"> as alterações </w:t>
-            </w:r>
-            <w:proofErr w:type="spellStart"/>
-            <w:r>
-              <w:rPr>
-                <w:sz w:val="24"/>
-                <w:szCs w:val="24"/>
-              </w:rPr>
-              <w:t>efectuadas</w:t>
-            </w:r>
-            <w:proofErr w:type="spellEnd"/>
-            <w:r>
-              <w:rPr>
-                <w:sz w:val="24"/>
-                <w:szCs w:val="24"/>
-              </w:rPr>
-              <w:t>.</w:t>
+              <w:t>8. O operador valida as alterações efectuadas.</w:t>
             </w:r>
           </w:p>
         </w:tc>
@@ -8982,15 +8488,7 @@
               <w:spacing w:before="240"/>
             </w:pPr>
             <w:r>
-              <w:t xml:space="preserve">2.  a) O </w:t>
-            </w:r>
-            <w:proofErr w:type="spellStart"/>
-            <w:r>
-              <w:t>Id_Cliente</w:t>
-            </w:r>
-            <w:proofErr w:type="spellEnd"/>
-            <w:r>
-              <w:t xml:space="preserve"> é invalido;</w:t>
+              <w:t>2.  a) O Id_Cliente é invalido;</w:t>
             </w:r>
           </w:p>
           <w:p>
@@ -11169,6 +10667,9 @@
       <w:pStyle w:val="Cabealho"/>
     </w:pPr>
     <w:r>
+      <w:rPr>
+        <w:noProof/>
+      </w:rPr>
       <w:drawing>
         <wp:anchor distT="0" distB="0" distL="114300" distR="114300" simplePos="0" relativeHeight="251659264" behindDoc="1" locked="0" layoutInCell="1" allowOverlap="1" wp14:anchorId="49C81812" wp14:editId="00128080">
           <wp:simplePos x="0" y="0"/>
@@ -11227,6 +10728,9 @@
       </w:drawing>
     </w:r>
     <w:r>
+      <w:rPr>
+        <w:noProof/>
+      </w:rPr>
       <w:drawing>
         <wp:anchor distT="0" distB="0" distL="114300" distR="114300" simplePos="0" relativeHeight="251660288" behindDoc="1" locked="0" layoutInCell="1" allowOverlap="1" wp14:anchorId="50531847" wp14:editId="1E38B207">
           <wp:simplePos x="0" y="0"/>

</xml_diff>

<commit_message>
Diagrama de seq e diagramas de classes
</commit_message>
<xml_diff>
--- a/ModeloER/UseCases/Descrições dos casos de uso.docx
+++ b/ModeloER/UseCases/Descrições dos casos de uso.docx
@@ -39,29 +39,7 @@
           <w:sz w:val="72"/>
           <w:szCs w:val="72"/>
         </w:rPr>
-        <w:t xml:space="preserve">Desafio </w:t>
-      </w:r>
-      <w:proofErr w:type="spellStart"/>
-      <w:r>
-        <w:rPr>
-          <w:rFonts w:asciiTheme="majorHAnsi" w:hAnsiTheme="majorHAnsi" w:cstheme="majorHAnsi"/>
-          <w:b/>
-          <w:bCs/>
-          <w:sz w:val="72"/>
-          <w:szCs w:val="72"/>
-        </w:rPr>
-        <w:t>Altran</w:t>
-      </w:r>
-      <w:proofErr w:type="spellEnd"/>
-      <w:r>
-        <w:rPr>
-          <w:rFonts w:asciiTheme="majorHAnsi" w:hAnsiTheme="majorHAnsi" w:cstheme="majorHAnsi"/>
-          <w:b/>
-          <w:bCs/>
-          <w:sz w:val="72"/>
-          <w:szCs w:val="72"/>
-        </w:rPr>
-        <w:t xml:space="preserve"> - S</w:t>
+        <w:t>Desafio Altran - S</w:t>
       </w:r>
       <w:r>
         <w:rPr>
@@ -115,12 +93,6 @@
         <w:tblStyle w:val="TableNormal"/>
         <w:tblW w:w="0" w:type="auto"/>
         <w:tblInd w:w="0" w:type="dxa"/>
-        <w:tblCellMar>
-          <w:top w:w="0" w:type="dxa"/>
-          <w:left w:w="0" w:type="dxa"/>
-          <w:bottom w:w="0" w:type="dxa"/>
-          <w:right w:w="0" w:type="dxa"/>
-        </w:tblCellMar>
         <w:tblLook w:val="04A0" w:firstRow="1" w:lastRow="0" w:firstColumn="1" w:lastColumn="0" w:noHBand="0" w:noVBand="1"/>
       </w:tblPr>
       <w:tblGrid>
@@ -128,14 +100,6 @@
         <w:gridCol w:w="3543"/>
       </w:tblGrid>
       <w:tr>
-        <w:tblPrEx>
-          <w:tblCellMar>
-            <w:top w:w="0" w:type="dxa"/>
-            <w:left w:w="0" w:type="dxa"/>
-            <w:bottom w:w="0" w:type="dxa"/>
-            <w:right w:w="0" w:type="dxa"/>
-          </w:tblCellMar>
-        </w:tblPrEx>
         <w:trPr>
           <w:trHeight w:val="510"/>
         </w:trPr>
@@ -235,47 +199,36 @@
                 <w:szCs w:val="28"/>
               </w:rPr>
             </w:pPr>
-            <w:proofErr w:type="spellStart"/>
             <w:r>
               <w:rPr>
                 <w:rFonts w:asciiTheme="minorHAnsi" w:hAnsiTheme="minorHAnsi" w:cstheme="minorHAnsi"/>
                 <w:sz w:val="28"/>
                 <w:szCs w:val="28"/>
               </w:rPr>
-              <w:t>Vitaliy</w:t>
-            </w:r>
-            <w:proofErr w:type="spellEnd"/>
-            <w:r>
+              <w:t>Ricardo Cabral</w:t>
+            </w:r>
+          </w:p>
+          <w:p>
+            <w:pPr>
               <w:rPr>
                 <w:rFonts w:asciiTheme="minorHAnsi" w:hAnsiTheme="minorHAnsi" w:cstheme="minorHAnsi"/>
                 <w:sz w:val="28"/>
                 <w:szCs w:val="28"/>
               </w:rPr>
-              <w:t xml:space="preserve"> </w:t>
-            </w:r>
-            <w:proofErr w:type="spellStart"/>
+            </w:pPr>
             <w:r>
               <w:rPr>
                 <w:rFonts w:asciiTheme="minorHAnsi" w:hAnsiTheme="minorHAnsi" w:cstheme="minorHAnsi"/>
                 <w:sz w:val="28"/>
                 <w:szCs w:val="28"/>
               </w:rPr>
-              <w:t>Hurskyy</w:t>
-            </w:r>
-            <w:proofErr w:type="spellEnd"/>
+              <w:t>Vitaliy Hurskyy</w:t>
+            </w:r>
           </w:p>
           <w:p/>
         </w:tc>
       </w:tr>
       <w:tr>
-        <w:tblPrEx>
-          <w:tblCellMar>
-            <w:top w:w="0" w:type="dxa"/>
-            <w:left w:w="0" w:type="dxa"/>
-            <w:bottom w:w="0" w:type="dxa"/>
-            <w:right w:w="0" w:type="dxa"/>
-          </w:tblCellMar>
-        </w:tblPrEx>
         <w:trPr>
           <w:trHeight w:val="510"/>
         </w:trPr>
@@ -329,14 +282,6 @@
         </w:tc>
       </w:tr>
       <w:tr>
-        <w:tblPrEx>
-          <w:tblCellMar>
-            <w:top w:w="0" w:type="dxa"/>
-            <w:left w:w="0" w:type="dxa"/>
-            <w:bottom w:w="0" w:type="dxa"/>
-            <w:right w:w="0" w:type="dxa"/>
-          </w:tblCellMar>
-        </w:tblPrEx>
         <w:trPr>
           <w:trHeight w:val="510"/>
         </w:trPr>
@@ -390,14 +335,6 @@
         </w:tc>
       </w:tr>
       <w:tr>
-        <w:tblPrEx>
-          <w:tblCellMar>
-            <w:top w:w="0" w:type="dxa"/>
-            <w:left w:w="0" w:type="dxa"/>
-            <w:bottom w:w="0" w:type="dxa"/>
-            <w:right w:w="0" w:type="dxa"/>
-          </w:tblCellMar>
-        </w:tblPrEx>
         <w:trPr>
           <w:trHeight w:val="510"/>
         </w:trPr>
@@ -451,14 +388,6 @@
         </w:tc>
       </w:tr>
       <w:tr>
-        <w:tblPrEx>
-          <w:tblCellMar>
-            <w:top w:w="0" w:type="dxa"/>
-            <w:left w:w="0" w:type="dxa"/>
-            <w:bottom w:w="0" w:type="dxa"/>
-            <w:right w:w="0" w:type="dxa"/>
-          </w:tblCellMar>
-        </w:tblPrEx>
         <w:trPr>
           <w:trHeight w:val="510"/>
         </w:trPr>
@@ -490,43 +419,13 @@
                 <w:sz w:val="28"/>
                 <w:szCs w:val="28"/>
               </w:rPr>
-              <w:t xml:space="preserve">Programa </w:t>
-            </w:r>
-            <w:proofErr w:type="spellStart"/>
-            <w:r>
-              <w:rPr>
-                <w:rFonts w:asciiTheme="minorHAnsi" w:hAnsiTheme="minorHAnsi" w:cstheme="minorHAnsi"/>
-                <w:b/>
-                <w:bCs/>
-                <w:sz w:val="28"/>
-                <w:szCs w:val="28"/>
-              </w:rPr>
-              <w:t>UpSkill</w:t>
-            </w:r>
-            <w:proofErr w:type="spellEnd"/>
-            <w:r>
-              <w:rPr>
-                <w:rFonts w:asciiTheme="minorHAnsi" w:hAnsiTheme="minorHAnsi" w:cstheme="minorHAnsi"/>
-                <w:b/>
-                <w:bCs/>
-                <w:sz w:val="28"/>
-                <w:szCs w:val="28"/>
-              </w:rPr>
-              <w:t xml:space="preserve"> 2020</w:t>
+              <w:t>Programa UpSkill 2020</w:t>
             </w:r>
           </w:p>
           <w:p/>
         </w:tc>
       </w:tr>
       <w:tr>
-        <w:tblPrEx>
-          <w:tblCellMar>
-            <w:top w:w="0" w:type="dxa"/>
-            <w:left w:w="0" w:type="dxa"/>
-            <w:bottom w:w="0" w:type="dxa"/>
-            <w:right w:w="0" w:type="dxa"/>
-          </w:tblCellMar>
-        </w:tblPrEx>
         <w:trPr>
           <w:trHeight w:val="510"/>
         </w:trPr>
@@ -583,12 +482,17 @@
           <w:sz w:val="28"/>
           <w:szCs w:val="28"/>
         </w:rPr>
-        <w:lastRenderedPageBreak/>
         <w:t>Índice</w:t>
       </w:r>
     </w:p>
     <w:sdt>
       <w:sdtPr>
+        <w:rPr>
+          <w:rFonts w:ascii="Arial" w:eastAsia="Arial" w:hAnsi="Arial" w:cs="Arial"/>
+          <w:color w:val="auto"/>
+          <w:sz w:val="22"/>
+          <w:szCs w:val="22"/>
+        </w:rPr>
         <w:id w:val="-922488176"/>
         <w:docPartObj>
           <w:docPartGallery w:val="Table of Contents"/>
@@ -597,12 +501,8 @@
       </w:sdtPr>
       <w:sdtEndPr>
         <w:rPr>
-          <w:rFonts w:ascii="Arial" w:eastAsia="Arial" w:hAnsi="Arial" w:cs="Arial"/>
           <w:b/>
           <w:bCs/>
-          <w:color w:val="auto"/>
-          <w:sz w:val="22"/>
-          <w:szCs w:val="22"/>
         </w:rPr>
       </w:sdtEndPr>
       <w:sdtContent>
@@ -2422,10 +2322,7 @@
               <w:t xml:space="preserve">     </w:t>
             </w:r>
             <w:r>
-              <w:t xml:space="preserve">O </w:t>
-            </w:r>
-            <w:r>
-              <w:t>ator confirma os dados introduzidos e submete.</w:t>
+              <w:t>O ator confirma os dados introduzidos e submete.</w:t>
             </w:r>
           </w:p>
           <w:p>
@@ -2575,13 +2472,8 @@
               <w:ind w:left="100" w:right="100"/>
             </w:pPr>
             <w:r>
-              <w:t xml:space="preserve">O sistema grava o novo registo de </w:t>
-            </w:r>
-            <w:proofErr w:type="gramStart"/>
-            <w:r>
-              <w:t>promoção..</w:t>
-            </w:r>
-            <w:proofErr w:type="gramEnd"/>
+              <w:t>O sistema grava o novo registo de promoção..</w:t>
+            </w:r>
           </w:p>
         </w:tc>
       </w:tr>
@@ -2744,14 +2636,7 @@
                 <w:b/>
                 <w:color w:val="FFFFFF"/>
               </w:rPr>
-              <w:t>N</w:t>
-            </w:r>
-            <w:r>
-              <w:rPr>
-                <w:b/>
-                <w:color w:val="FFFFFF"/>
-              </w:rPr>
-              <w:t>ome</w:t>
+              <w:t>Nome</w:t>
             </w:r>
           </w:p>
         </w:tc>
@@ -3429,14 +3314,7 @@
                 <w:b/>
                 <w:color w:val="FFFFFF"/>
               </w:rPr>
-              <w:t>N</w:t>
-            </w:r>
-            <w:r>
-              <w:rPr>
-                <w:b/>
-                <w:color w:val="FFFFFF"/>
-              </w:rPr>
-              <w:t>ome</w:t>
+              <w:t>Nome</w:t>
             </w:r>
           </w:p>
         </w:tc>
@@ -4214,15 +4092,7 @@
               <w:ind w:left="700"/>
             </w:pPr>
             <w:r>
-              <w:t xml:space="preserve">Este caso de uso tem como objetivo descrever o processo de </w:t>
-            </w:r>
-            <w:proofErr w:type="gramStart"/>
-            <w:r>
-              <w:t>criar um novo</w:t>
-            </w:r>
-            <w:proofErr w:type="gramEnd"/>
-            <w:r>
-              <w:t xml:space="preserve"> registo de cliente, com os respetivos dados pessoais;</w:t>
+              <w:t>Este caso de uso tem como objetivo descrever o processo de criar um novo registo de cliente, com os respetivos dados pessoais;</w:t>
             </w:r>
           </w:p>
         </w:tc>
@@ -4425,15 +4295,7 @@
               <w:tab/>
             </w:r>
             <w:r>
-              <w:t xml:space="preserve">O </w:t>
-            </w:r>
-            <w:proofErr w:type="gramStart"/>
-            <w:r>
-              <w:t>ator valida</w:t>
-            </w:r>
-            <w:proofErr w:type="gramEnd"/>
-            <w:r>
-              <w:t xml:space="preserve"> o registo e submete;</w:t>
+              <w:t>O ator valida o registo e submete;</w:t>
             </w:r>
           </w:p>
           <w:p>
@@ -4527,15 +4389,7 @@
               <w:ind w:left="700"/>
             </w:pPr>
             <w:r>
-              <w:t>2.</w:t>
-            </w:r>
-            <w:proofErr w:type="gramStart"/>
-            <w:r>
-              <w:t>c</w:t>
-            </w:r>
-            <w:proofErr w:type="gramEnd"/>
-            <w:r>
-              <w:t xml:space="preserve"> O código-postal introduzido não é válido;</w:t>
+              <w:t>2.c O código-postal introduzido não é válido;</w:t>
             </w:r>
           </w:p>
           <w:p>
@@ -4553,10 +4407,7 @@
               <w:ind w:left="700"/>
             </w:pPr>
             <w:r>
-              <w:t>2.e O número de telemóvel introduzido já</w:t>
-            </w:r>
-            <w:r>
-              <w:t xml:space="preserve"> está associado a outro registo;</w:t>
+              <w:t>2.e O número de telemóvel introduzido já está associado a outro registo;</w:t>
             </w:r>
           </w:p>
           <w:p>
@@ -4599,15 +4450,7 @@
               <w:ind w:left="700"/>
             </w:pPr>
             <w:r>
-              <w:t xml:space="preserve">4.a O sistema devolve uma vista de erro, pois não foi possível </w:t>
-            </w:r>
-            <w:proofErr w:type="gramStart"/>
-            <w:r>
-              <w:t>criar novo</w:t>
-            </w:r>
-            <w:proofErr w:type="gramEnd"/>
-            <w:r>
-              <w:t xml:space="preserve"> registo</w:t>
+              <w:t>4.a O sistema devolve uma vista de erro, pois não foi possível criar novo registo</w:t>
             </w:r>
           </w:p>
         </w:tc>
@@ -4744,15 +4587,7 @@
               <w:ind w:left="700"/>
             </w:pPr>
             <w:r>
-              <w:t xml:space="preserve">Testar restrições criadas para o NIF, código, email e telemóvel; </w:t>
-            </w:r>
-            <w:proofErr w:type="gramStart"/>
-            <w:r>
-              <w:t>Testar</w:t>
-            </w:r>
-            <w:proofErr w:type="gramEnd"/>
-            <w:r>
-              <w:t xml:space="preserve"> ligação entre o registo de cliente e o login de cliente;</w:t>
+              <w:t>Testar restrições criadas para o NIF, código, email e telemóvel; Testar ligação entre o registo de cliente e o login de cliente;</w:t>
             </w:r>
           </w:p>
         </w:tc>
@@ -5201,10 +5036,7 @@
               <w:tab/>
             </w:r>
             <w:r>
-              <w:t>O sistema devolve a informação do cliente, que c</w:t>
-            </w:r>
-            <w:r>
-              <w:t>ontém o pacote comercial aplicado;</w:t>
+              <w:t>O sistema devolve a informação do cliente, que contém o pacote comercial aplicado;</w:t>
             </w:r>
           </w:p>
         </w:tc>
@@ -5449,23 +5281,7 @@
               <w:ind w:left="700"/>
             </w:pPr>
             <w:r>
-              <w:t xml:space="preserve">Criar </w:t>
-            </w:r>
-            <w:proofErr w:type="spellStart"/>
-            <w:r>
-              <w:t>Viewmodel</w:t>
-            </w:r>
-            <w:proofErr w:type="spellEnd"/>
-            <w:r>
-              <w:t xml:space="preserve"> para incluir os detalhes do cliente e do contrato; Testar; </w:t>
-            </w:r>
-            <w:proofErr w:type="gramStart"/>
-            <w:r>
-              <w:t>Testar</w:t>
-            </w:r>
-            <w:proofErr w:type="gramEnd"/>
-            <w:r>
-              <w:t xml:space="preserve"> sistema de pesquisa; Testar relação entre o modelo cliente, modelo contrato e modelo pacote;</w:t>
+              <w:t>Criar Viewmodel para incluir os detalhes do cliente e do contrato; Testar; Testar sistema de pesquisa; Testar relação entre o modelo cliente, modelo contrato e modelo pacote;</w:t>
             </w:r>
           </w:p>
         </w:tc>
@@ -5738,23 +5554,7 @@
               <w:ind w:left="100" w:right="100"/>
             </w:pPr>
             <w:r>
-              <w:t xml:space="preserve">O caso de uso tem como </w:t>
-            </w:r>
-            <w:proofErr w:type="spellStart"/>
-            <w:r>
-              <w:t>objectivo</w:t>
-            </w:r>
-            <w:proofErr w:type="spellEnd"/>
-            <w:r>
-              <w:t xml:space="preserve"> gerir os diversos pacotes comerciais </w:t>
-            </w:r>
-            <w:proofErr w:type="spellStart"/>
-            <w:r>
-              <w:t>disponiveis</w:t>
-            </w:r>
-            <w:proofErr w:type="spellEnd"/>
-            <w:r>
-              <w:t xml:space="preserve"> para os atores.</w:t>
+              <w:t>O caso de uso tem como objectivo gerir os diversos pacotes comerciais disponiveis para os atores.</w:t>
             </w:r>
           </w:p>
         </w:tc>
@@ -5898,13 +5698,7 @@
               <w:ind w:left="460" w:right="100" w:hanging="360"/>
             </w:pPr>
             <w:r>
-              <w:t>1.</w:t>
-            </w:r>
-            <w:r>
-              <w:t xml:space="preserve">     </w:t>
-            </w:r>
-            <w:r>
-              <w:t>O administrador seleciona a opção “Gerir Pacotes Comerciais”</w:t>
+              <w:t>1.     O administrador seleciona a opção “Gerir Pacotes Comerciais”</w:t>
             </w:r>
           </w:p>
           <w:p>
@@ -5931,18 +5725,7 @@
             </w:r>
             <w:r>
               <w:tab/>
-              <w:t>2.b) O administrador introduz o nome do pacote e os serviços associados ao Pacote Comercial. (</w:t>
-            </w:r>
-            <w:proofErr w:type="spellStart"/>
-            <w:r>
-              <w:t>Telemovel</w:t>
-            </w:r>
-            <w:proofErr w:type="spellEnd"/>
-            <w:r>
-              <w:t xml:space="preserve">, Televisão, </w:t>
-            </w:r>
-            <w:r>
-              <w:t>Telefone, Internet e Internet Movel)</w:t>
+              <w:t>2.b) O administrador introduz o nome do pacote e os serviços associados ao Pacote Comercial. (Telemovel, Televisão, Telefone, Internet e Internet Movel)</w:t>
             </w:r>
           </w:p>
           <w:p>
@@ -5978,15 +5761,7 @@
             </w:r>
             <w:r>
               <w:tab/>
-              <w:t xml:space="preserve">2.e) O </w:t>
-            </w:r>
-            <w:proofErr w:type="gramStart"/>
-            <w:r>
-              <w:t>administrador valida</w:t>
-            </w:r>
-            <w:proofErr w:type="gramEnd"/>
-            <w:r>
-              <w:t xml:space="preserve"> o registo.</w:t>
+              <w:t>2.e) O administrador valida o registo.</w:t>
             </w:r>
           </w:p>
           <w:p>
@@ -5999,8 +5774,6 @@
             </w:r>
             <w:r>
               <w:tab/>
-            </w:r>
-            <w:r>
               <w:t>3.a) O administrador seleciona a opção “Editar Pacotes”.</w:t>
             </w:r>
           </w:p>
@@ -6036,15 +5809,7 @@
             </w:r>
             <w:r>
               <w:tab/>
-              <w:t xml:space="preserve">3.c) O </w:t>
-            </w:r>
-            <w:proofErr w:type="gramStart"/>
-            <w:r>
-              <w:t>administrador valida</w:t>
-            </w:r>
-            <w:proofErr w:type="gramEnd"/>
-            <w:r>
-              <w:t xml:space="preserve"> as alterações.</w:t>
+              <w:t>3.c) O administrador valida as alterações.</w:t>
             </w:r>
           </w:p>
           <w:p>
@@ -6093,16 +5858,8 @@
             </w:r>
             <w:r>
               <w:tab/>
-              <w:t>4.d) O administrador valida o pedido para apagar os</w:t>
-            </w:r>
-            <w:r>
-              <w:t xml:space="preserve"> </w:t>
-            </w:r>
-            <w:proofErr w:type="gramStart"/>
-            <w:r>
-              <w:t>pacotes .</w:t>
-            </w:r>
-            <w:proofErr w:type="gramEnd"/>
+              <w:t>4.d) O administrador valida o pedido para apagar os pacotes .</w:t>
+            </w:r>
           </w:p>
         </w:tc>
       </w:tr>
@@ -6233,30 +5990,7 @@
                 <w:sz w:val="24"/>
                 <w:szCs w:val="24"/>
               </w:rPr>
-              <w:t>4.b) O pacote Comercial não</w:t>
-            </w:r>
-            <w:r>
-              <w:rPr>
-                <w:sz w:val="24"/>
-                <w:szCs w:val="24"/>
-              </w:rPr>
-              <w:t xml:space="preserve"> é </w:t>
-            </w:r>
-            <w:proofErr w:type="spellStart"/>
-            <w:r>
-              <w:rPr>
-                <w:sz w:val="24"/>
-                <w:szCs w:val="24"/>
-              </w:rPr>
-              <w:t>possivel</w:t>
-            </w:r>
-            <w:proofErr w:type="spellEnd"/>
-            <w:r>
-              <w:rPr>
-                <w:sz w:val="24"/>
-                <w:szCs w:val="24"/>
-              </w:rPr>
-              <w:t xml:space="preserve"> ser eliminado pois ainda tem clientes associados.</w:t>
+              <w:t>4.b) O pacote Comercial não é possivel ser eliminado pois ainda tem clientes associados.</w:t>
             </w:r>
           </w:p>
           <w:p>
@@ -6469,7 +6203,6 @@
               </w:rPr>
               <w:t xml:space="preserve">Testar se o sistema consegue guardar as alterações caso haja parâmetros por preencher; </w:t>
             </w:r>
-            <w:proofErr w:type="gramStart"/>
             <w:r>
               <w:rPr>
                 <w:sz w:val="24"/>
@@ -6477,7 +6210,6 @@
               </w:rPr>
               <w:t>Testar</w:t>
             </w:r>
-            <w:proofErr w:type="gramEnd"/>
             <w:r>
               <w:rPr>
                 <w:sz w:val="24"/>
@@ -6696,15 +6428,7 @@
               <w:spacing w:before="240"/>
             </w:pPr>
             <w:r>
-              <w:t xml:space="preserve">O caso de uso tem como </w:t>
-            </w:r>
-            <w:proofErr w:type="spellStart"/>
-            <w:r>
-              <w:t>objectivo</w:t>
-            </w:r>
-            <w:proofErr w:type="spellEnd"/>
-            <w:r>
-              <w:t xml:space="preserve"> ver quais os diferentes pacotes comerciais disponíveis</w:t>
+              <w:t>O caso de uso tem como objectivo ver quais os diferentes pacotes comerciais disponíveis</w:t>
             </w:r>
           </w:p>
         </w:tc>
@@ -6845,29 +6569,7 @@
               <w:ind w:left="360"/>
             </w:pPr>
             <w:r>
-              <w:t>1.</w:t>
-            </w:r>
-            <w:r>
-              <w:t xml:space="preserve">     </w:t>
-            </w:r>
-            <w:r>
-              <w:t xml:space="preserve">O cliente/operador </w:t>
-            </w:r>
-            <w:proofErr w:type="spellStart"/>
-            <w:r>
-              <w:t>selecciona</w:t>
-            </w:r>
-            <w:proofErr w:type="spellEnd"/>
-            <w:r>
-              <w:t xml:space="preserve"> a opção “Ver pacotes comerciais </w:t>
-            </w:r>
-            <w:proofErr w:type="spellStart"/>
-            <w:r>
-              <w:t>disponiveis</w:t>
-            </w:r>
-            <w:proofErr w:type="spellEnd"/>
-            <w:r>
-              <w:t>”.</w:t>
+              <w:t>1.     O cliente/operador selecciona a opção “Ver pacotes comerciais disponiveis”.</w:t>
             </w:r>
           </w:p>
           <w:p>
@@ -6876,13 +6578,7 @@
               <w:ind w:left="360"/>
             </w:pPr>
             <w:r>
-              <w:t>2.</w:t>
-            </w:r>
-            <w:r>
-              <w:t xml:space="preserve">     </w:t>
-            </w:r>
-            <w:r>
-              <w:t>O sistema apresenta os vários pacotes comerciais disponíveis.</w:t>
+              <w:t>2.     O sistema apresenta os vários pacotes comerciais disponíveis.</w:t>
             </w:r>
           </w:p>
           <w:p>
@@ -6891,13 +6587,7 @@
               <w:ind w:left="360"/>
             </w:pPr>
             <w:r>
-              <w:t>3.</w:t>
-            </w:r>
-            <w:r>
-              <w:t xml:space="preserve">     </w:t>
-            </w:r>
-            <w:r>
-              <w:t>O cliente/operador seleciona a opção “Ver serviços associados”.</w:t>
+              <w:t>3.     O cliente/operador seleciona a opção “Ver serviços associados”.</w:t>
             </w:r>
           </w:p>
           <w:p>
@@ -6906,16 +6596,7 @@
               <w:ind w:left="360"/>
             </w:pPr>
             <w:r>
-              <w:t>4.</w:t>
-            </w:r>
-            <w:r>
-              <w:t xml:space="preserve">     </w:t>
-            </w:r>
-            <w:r>
-              <w:t>O sistema apresenta os serviços a</w:t>
-            </w:r>
-            <w:r>
-              <w:t>ssociados ao pacote comercial escolhido.</w:t>
+              <w:t>4.     O sistema apresenta os serviços associados ao pacote comercial escolhido.</w:t>
             </w:r>
           </w:p>
         </w:tc>
@@ -7358,23 +7039,7 @@
                 <w:sz w:val="24"/>
                 <w:szCs w:val="24"/>
               </w:rPr>
-              <w:t xml:space="preserve">O caso de uso tem como </w:t>
-            </w:r>
-            <w:proofErr w:type="spellStart"/>
-            <w:r>
-              <w:rPr>
-                <w:sz w:val="24"/>
-                <w:szCs w:val="24"/>
-              </w:rPr>
-              <w:t>objectivo</w:t>
-            </w:r>
-            <w:proofErr w:type="spellEnd"/>
-            <w:r>
-              <w:rPr>
-                <w:sz w:val="24"/>
-                <w:szCs w:val="24"/>
-              </w:rPr>
-              <w:t xml:space="preserve"> associar ou desassociar promoções a Pacotes Comerciais</w:t>
+              <w:t>O caso de uso tem como objectivo associar ou desassociar promoções a Pacotes Comerciais</w:t>
             </w:r>
           </w:p>
         </w:tc>
@@ -7654,23 +7319,7 @@
                 <w:sz w:val="24"/>
                 <w:szCs w:val="24"/>
               </w:rPr>
-              <w:t xml:space="preserve">7. O </w:t>
-            </w:r>
-            <w:proofErr w:type="gramStart"/>
-            <w:r>
-              <w:rPr>
-                <w:sz w:val="24"/>
-                <w:szCs w:val="24"/>
-              </w:rPr>
-              <w:t>operador valida</w:t>
-            </w:r>
-            <w:proofErr w:type="gramEnd"/>
-            <w:r>
-              <w:rPr>
-                <w:sz w:val="24"/>
-                <w:szCs w:val="24"/>
-              </w:rPr>
-              <w:t xml:space="preserve"> a informação e submete novo registo de contrato</w:t>
+              <w:t>7. O operador valida a informação e submete novo registo de contrato</w:t>
             </w:r>
           </w:p>
           <w:p>
@@ -7714,14 +7363,7 @@
                 <w:sz w:val="24"/>
                 <w:szCs w:val="24"/>
               </w:rPr>
-              <w:t>O operador seleciona “Ver c</w:t>
-            </w:r>
-            <w:r>
-              <w:rPr>
-                <w:sz w:val="24"/>
-                <w:szCs w:val="24"/>
-              </w:rPr>
-              <w:t>lientes”;</w:t>
+              <w:t>O operador seleciona “Ver clientes”;</w:t>
             </w:r>
           </w:p>
           <w:p>
@@ -7816,14 +7458,7 @@
                 <w:sz w:val="24"/>
                 <w:szCs w:val="24"/>
               </w:rPr>
-              <w:t>O operador seleciona a opção “Desassocia</w:t>
-            </w:r>
-            <w:r>
-              <w:rPr>
-                <w:sz w:val="24"/>
-                <w:szCs w:val="24"/>
-              </w:rPr>
-              <w:t>r Promoção”;</w:t>
+              <w:t>O operador seleciona a opção “Desassociar Promoção”;</w:t>
             </w:r>
           </w:p>
           <w:p>
@@ -7858,39 +7493,7 @@
                 <w:sz w:val="24"/>
                 <w:szCs w:val="24"/>
               </w:rPr>
-              <w:t xml:space="preserve">8. O </w:t>
-            </w:r>
-            <w:proofErr w:type="gramStart"/>
-            <w:r>
-              <w:rPr>
-                <w:sz w:val="24"/>
-                <w:szCs w:val="24"/>
-              </w:rPr>
-              <w:t>operador valida</w:t>
-            </w:r>
-            <w:proofErr w:type="gramEnd"/>
-            <w:r>
-              <w:rPr>
-                <w:sz w:val="24"/>
-                <w:szCs w:val="24"/>
-              </w:rPr>
-              <w:t xml:space="preserve"> as alterações </w:t>
-            </w:r>
-            <w:proofErr w:type="spellStart"/>
-            <w:r>
-              <w:rPr>
-                <w:sz w:val="24"/>
-                <w:szCs w:val="24"/>
-              </w:rPr>
-              <w:t>efectuadas</w:t>
-            </w:r>
-            <w:proofErr w:type="spellEnd"/>
-            <w:r>
-              <w:rPr>
-                <w:sz w:val="24"/>
-                <w:szCs w:val="24"/>
-              </w:rPr>
-              <w:t>.</w:t>
+              <w:t>8. O operador valida as alterações efectuadas.</w:t>
             </w:r>
           </w:p>
         </w:tc>
@@ -8168,23 +7771,7 @@
                 <w:sz w:val="24"/>
                 <w:szCs w:val="24"/>
               </w:rPr>
-              <w:t xml:space="preserve"> Testar se o sistema mostra apenas as promoções disponíveis para aquele pacote; </w:t>
-            </w:r>
-            <w:proofErr w:type="gramStart"/>
-            <w:r>
-              <w:rPr>
-                <w:sz w:val="24"/>
-                <w:szCs w:val="24"/>
-              </w:rPr>
-              <w:t>Criar</w:t>
-            </w:r>
-            <w:proofErr w:type="gramEnd"/>
-            <w:r>
-              <w:rPr>
-                <w:sz w:val="24"/>
-                <w:szCs w:val="24"/>
-              </w:rPr>
-              <w:t xml:space="preserve"> restrições para que apenas o operador possa associar/desassociar uma promoção a um pacote de um cliente;</w:t>
+              <w:t xml:space="preserve"> Testar se o sistema mostra apenas as promoções disponíveis para aquele pacote; Criar restrições para que apenas o operador possa associar/desassociar uma promoção a um pacote de um cliente;</w:t>
             </w:r>
           </w:p>
         </w:tc>
@@ -8253,10 +7840,7 @@
         <w:t>Caso de Uso “</w:t>
       </w:r>
       <w:r>
-        <w:t>Associar/ Desassociar o pacote comercial a u</w:t>
-      </w:r>
-      <w:r>
-        <w:t>m cliente"</w:t>
+        <w:t>Associar/ Desassociar o pacote comercial a um cliente"</w:t>
       </w:r>
       <w:bookmarkEnd w:id="26"/>
     </w:p>
@@ -8585,23 +8169,7 @@
                 <w:sz w:val="24"/>
                 <w:szCs w:val="24"/>
               </w:rPr>
-              <w:t xml:space="preserve">O operador seleciona o </w:t>
-            </w:r>
-            <w:proofErr w:type="spellStart"/>
-            <w:r>
-              <w:rPr>
-                <w:sz w:val="24"/>
-                <w:szCs w:val="24"/>
-              </w:rPr>
-              <w:t>Id_Cliente</w:t>
-            </w:r>
-            <w:proofErr w:type="spellEnd"/>
-            <w:r>
-              <w:rPr>
-                <w:sz w:val="24"/>
-                <w:szCs w:val="24"/>
-              </w:rPr>
-              <w:t>, introduz a data de início, a data de fim e o telefone associado;</w:t>
+              <w:t>O operador seleciona o Id_Cliente, introduz a data de início, a data de fim e o telefone associado;</w:t>
             </w:r>
           </w:p>
           <w:p>
@@ -8633,14 +8201,7 @@
                 <w:sz w:val="24"/>
                 <w:szCs w:val="24"/>
               </w:rPr>
-              <w:t xml:space="preserve">4. O operador seleciona o pacote comercial </w:t>
-            </w:r>
-            <w:r>
-              <w:rPr>
-                <w:sz w:val="24"/>
-                <w:szCs w:val="24"/>
-              </w:rPr>
-              <w:t>desejado;</w:t>
+              <w:t>4. O operador seleciona o pacote comercial desejado;</w:t>
             </w:r>
           </w:p>
           <w:p>
@@ -8688,23 +8249,7 @@
                 <w:sz w:val="24"/>
                 <w:szCs w:val="24"/>
               </w:rPr>
-              <w:t xml:space="preserve">7. O </w:t>
-            </w:r>
-            <w:proofErr w:type="gramStart"/>
-            <w:r>
-              <w:rPr>
-                <w:sz w:val="24"/>
-                <w:szCs w:val="24"/>
-              </w:rPr>
-              <w:t>operador valida</w:t>
-            </w:r>
-            <w:proofErr w:type="gramEnd"/>
-            <w:r>
-              <w:rPr>
-                <w:sz w:val="24"/>
-                <w:szCs w:val="24"/>
-              </w:rPr>
-              <w:t xml:space="preserve"> a informação e submete novo registo de contrato</w:t>
+              <w:t>7. O operador valida a informação e submete novo registo de contrato</w:t>
             </w:r>
           </w:p>
           <w:p>
@@ -8806,14 +8351,7 @@
                 <w:szCs w:val="24"/>
               </w:rPr>
               <w:lastRenderedPageBreak/>
-              <w:t>O sistema devolve vista com detalhes sobre</w:t>
-            </w:r>
-            <w:r>
-              <w:rPr>
-                <w:sz w:val="24"/>
-                <w:szCs w:val="24"/>
-              </w:rPr>
-              <w:t xml:space="preserve"> o cliente e os seus contratos;</w:t>
+              <w:t>O sistema devolve vista com detalhes sobre o cliente e os seus contratos;</w:t>
             </w:r>
           </w:p>
           <w:p>
@@ -8887,39 +8425,7 @@
                 <w:sz w:val="24"/>
                 <w:szCs w:val="24"/>
               </w:rPr>
-              <w:t xml:space="preserve">8. O </w:t>
-            </w:r>
-            <w:proofErr w:type="gramStart"/>
-            <w:r>
-              <w:rPr>
-                <w:sz w:val="24"/>
-                <w:szCs w:val="24"/>
-              </w:rPr>
-              <w:t>operador valida</w:t>
-            </w:r>
-            <w:proofErr w:type="gramEnd"/>
-            <w:r>
-              <w:rPr>
-                <w:sz w:val="24"/>
-                <w:szCs w:val="24"/>
-              </w:rPr>
-              <w:t xml:space="preserve"> as alterações </w:t>
-            </w:r>
-            <w:proofErr w:type="spellStart"/>
-            <w:r>
-              <w:rPr>
-                <w:sz w:val="24"/>
-                <w:szCs w:val="24"/>
-              </w:rPr>
-              <w:t>efectuadas</w:t>
-            </w:r>
-            <w:proofErr w:type="spellEnd"/>
-            <w:r>
-              <w:rPr>
-                <w:sz w:val="24"/>
-                <w:szCs w:val="24"/>
-              </w:rPr>
-              <w:t>.</w:t>
+              <w:t>8. O operador valida as alterações efectuadas.</w:t>
             </w:r>
           </w:p>
         </w:tc>
@@ -8982,15 +8488,7 @@
               <w:spacing w:before="240"/>
             </w:pPr>
             <w:r>
-              <w:t xml:space="preserve">2.  a) O </w:t>
-            </w:r>
-            <w:proofErr w:type="spellStart"/>
-            <w:r>
-              <w:t>Id_Cliente</w:t>
-            </w:r>
-            <w:proofErr w:type="spellEnd"/>
-            <w:r>
-              <w:t xml:space="preserve"> é invalido;</w:t>
+              <w:t>2.  a) O Id_Cliente é invalido;</w:t>
             </w:r>
           </w:p>
           <w:p>
@@ -11169,6 +10667,9 @@
       <w:pStyle w:val="Cabealho"/>
     </w:pPr>
     <w:r>
+      <w:rPr>
+        <w:noProof/>
+      </w:rPr>
       <w:drawing>
         <wp:anchor distT="0" distB="0" distL="114300" distR="114300" simplePos="0" relativeHeight="251659264" behindDoc="1" locked="0" layoutInCell="1" allowOverlap="1" wp14:anchorId="49C81812" wp14:editId="00128080">
           <wp:simplePos x="0" y="0"/>
@@ -11227,6 +10728,9 @@
       </w:drawing>
     </w:r>
     <w:r>
+      <w:rPr>
+        <w:noProof/>
+      </w:rPr>
       <w:drawing>
         <wp:anchor distT="0" distB="0" distL="114300" distR="114300" simplePos="0" relativeHeight="251660288" behindDoc="1" locked="0" layoutInCell="1" allowOverlap="1" wp14:anchorId="50531847" wp14:editId="1E38B207">
           <wp:simplePos x="0" y="0"/>

</xml_diff>

<commit_message>
Revert "Merge branch 'master' into Template"
This reverts commit 23e920aad1a9cf561f8c213676c0472aaddbee72, reversing
changes made to 2d48b6d09a0b026ad16358ee99662860c5112363.
</commit_message>
<xml_diff>
--- a/ModeloER/UseCases/Descrições dos casos de uso.docx
+++ b/ModeloER/UseCases/Descrições dos casos de uso.docx
@@ -39,7 +39,29 @@
           <w:sz w:val="72"/>
           <w:szCs w:val="72"/>
         </w:rPr>
-        <w:t>Desafio Altran - S</w:t>
+        <w:t xml:space="preserve">Desafio </w:t>
+      </w:r>
+      <w:proofErr w:type="spellStart"/>
+      <w:r>
+        <w:rPr>
+          <w:rFonts w:asciiTheme="majorHAnsi" w:hAnsiTheme="majorHAnsi" w:cstheme="majorHAnsi"/>
+          <w:b/>
+          <w:bCs/>
+          <w:sz w:val="72"/>
+          <w:szCs w:val="72"/>
+        </w:rPr>
+        <w:t>Altran</w:t>
+      </w:r>
+      <w:proofErr w:type="spellEnd"/>
+      <w:r>
+        <w:rPr>
+          <w:rFonts w:asciiTheme="majorHAnsi" w:hAnsiTheme="majorHAnsi" w:cstheme="majorHAnsi"/>
+          <w:b/>
+          <w:bCs/>
+          <w:sz w:val="72"/>
+          <w:szCs w:val="72"/>
+        </w:rPr>
+        <w:t xml:space="preserve"> - S</w:t>
       </w:r>
       <w:r>
         <w:rPr>
@@ -93,6 +115,12 @@
         <w:tblStyle w:val="TableNormal"/>
         <w:tblW w:w="0" w:type="auto"/>
         <w:tblInd w:w="0" w:type="dxa"/>
+        <w:tblCellMar>
+          <w:top w:w="0" w:type="dxa"/>
+          <w:left w:w="0" w:type="dxa"/>
+          <w:bottom w:w="0" w:type="dxa"/>
+          <w:right w:w="0" w:type="dxa"/>
+        </w:tblCellMar>
         <w:tblLook w:val="04A0" w:firstRow="1" w:lastRow="0" w:firstColumn="1" w:lastColumn="0" w:noHBand="0" w:noVBand="1"/>
       </w:tblPr>
       <w:tblGrid>
@@ -100,6 +128,14 @@
         <w:gridCol w:w="3543"/>
       </w:tblGrid>
       <w:tr>
+        <w:tblPrEx>
+          <w:tblCellMar>
+            <w:top w:w="0" w:type="dxa"/>
+            <w:left w:w="0" w:type="dxa"/>
+            <w:bottom w:w="0" w:type="dxa"/>
+            <w:right w:w="0" w:type="dxa"/>
+          </w:tblCellMar>
+        </w:tblPrEx>
         <w:trPr>
           <w:trHeight w:val="510"/>
         </w:trPr>
@@ -199,36 +235,47 @@
                 <w:szCs w:val="28"/>
               </w:rPr>
             </w:pPr>
+            <w:proofErr w:type="spellStart"/>
             <w:r>
               <w:rPr>
                 <w:rFonts w:asciiTheme="minorHAnsi" w:hAnsiTheme="minorHAnsi" w:cstheme="minorHAnsi"/>
                 <w:sz w:val="28"/>
                 <w:szCs w:val="28"/>
               </w:rPr>
-              <w:t>Ricardo Cabral</w:t>
-            </w:r>
-          </w:p>
-          <w:p>
-            <w:pPr>
+              <w:t>Vitaliy</w:t>
+            </w:r>
+            <w:proofErr w:type="spellEnd"/>
+            <w:r>
               <w:rPr>
                 <w:rFonts w:asciiTheme="minorHAnsi" w:hAnsiTheme="minorHAnsi" w:cstheme="minorHAnsi"/>
                 <w:sz w:val="28"/>
                 <w:szCs w:val="28"/>
               </w:rPr>
-            </w:pPr>
+              <w:t xml:space="preserve"> </w:t>
+            </w:r>
+            <w:proofErr w:type="spellStart"/>
             <w:r>
               <w:rPr>
                 <w:rFonts w:asciiTheme="minorHAnsi" w:hAnsiTheme="minorHAnsi" w:cstheme="minorHAnsi"/>
                 <w:sz w:val="28"/>
                 <w:szCs w:val="28"/>
               </w:rPr>
-              <w:t>Vitaliy Hurskyy</w:t>
-            </w:r>
+              <w:t>Hurskyy</w:t>
+            </w:r>
+            <w:proofErr w:type="spellEnd"/>
           </w:p>
           <w:p/>
         </w:tc>
       </w:tr>
       <w:tr>
+        <w:tblPrEx>
+          <w:tblCellMar>
+            <w:top w:w="0" w:type="dxa"/>
+            <w:left w:w="0" w:type="dxa"/>
+            <w:bottom w:w="0" w:type="dxa"/>
+            <w:right w:w="0" w:type="dxa"/>
+          </w:tblCellMar>
+        </w:tblPrEx>
         <w:trPr>
           <w:trHeight w:val="510"/>
         </w:trPr>
@@ -282,6 +329,14 @@
         </w:tc>
       </w:tr>
       <w:tr>
+        <w:tblPrEx>
+          <w:tblCellMar>
+            <w:top w:w="0" w:type="dxa"/>
+            <w:left w:w="0" w:type="dxa"/>
+            <w:bottom w:w="0" w:type="dxa"/>
+            <w:right w:w="0" w:type="dxa"/>
+          </w:tblCellMar>
+        </w:tblPrEx>
         <w:trPr>
           <w:trHeight w:val="510"/>
         </w:trPr>
@@ -335,6 +390,14 @@
         </w:tc>
       </w:tr>
       <w:tr>
+        <w:tblPrEx>
+          <w:tblCellMar>
+            <w:top w:w="0" w:type="dxa"/>
+            <w:left w:w="0" w:type="dxa"/>
+            <w:bottom w:w="0" w:type="dxa"/>
+            <w:right w:w="0" w:type="dxa"/>
+          </w:tblCellMar>
+        </w:tblPrEx>
         <w:trPr>
           <w:trHeight w:val="510"/>
         </w:trPr>
@@ -388,6 +451,14 @@
         </w:tc>
       </w:tr>
       <w:tr>
+        <w:tblPrEx>
+          <w:tblCellMar>
+            <w:top w:w="0" w:type="dxa"/>
+            <w:left w:w="0" w:type="dxa"/>
+            <w:bottom w:w="0" w:type="dxa"/>
+            <w:right w:w="0" w:type="dxa"/>
+          </w:tblCellMar>
+        </w:tblPrEx>
         <w:trPr>
           <w:trHeight w:val="510"/>
         </w:trPr>
@@ -419,13 +490,43 @@
                 <w:sz w:val="28"/>
                 <w:szCs w:val="28"/>
               </w:rPr>
-              <w:t>Programa UpSkill 2020</w:t>
+              <w:t xml:space="preserve">Programa </w:t>
+            </w:r>
+            <w:proofErr w:type="spellStart"/>
+            <w:r>
+              <w:rPr>
+                <w:rFonts w:asciiTheme="minorHAnsi" w:hAnsiTheme="minorHAnsi" w:cstheme="minorHAnsi"/>
+                <w:b/>
+                <w:bCs/>
+                <w:sz w:val="28"/>
+                <w:szCs w:val="28"/>
+              </w:rPr>
+              <w:t>UpSkill</w:t>
+            </w:r>
+            <w:proofErr w:type="spellEnd"/>
+            <w:r>
+              <w:rPr>
+                <w:rFonts w:asciiTheme="minorHAnsi" w:hAnsiTheme="minorHAnsi" w:cstheme="minorHAnsi"/>
+                <w:b/>
+                <w:bCs/>
+                <w:sz w:val="28"/>
+                <w:szCs w:val="28"/>
+              </w:rPr>
+              <w:t xml:space="preserve"> 2020</w:t>
             </w:r>
           </w:p>
           <w:p/>
         </w:tc>
       </w:tr>
       <w:tr>
+        <w:tblPrEx>
+          <w:tblCellMar>
+            <w:top w:w="0" w:type="dxa"/>
+            <w:left w:w="0" w:type="dxa"/>
+            <w:bottom w:w="0" w:type="dxa"/>
+            <w:right w:w="0" w:type="dxa"/>
+          </w:tblCellMar>
+        </w:tblPrEx>
         <w:trPr>
           <w:trHeight w:val="510"/>
         </w:trPr>
@@ -482,17 +583,12 @@
           <w:sz w:val="28"/>
           <w:szCs w:val="28"/>
         </w:rPr>
+        <w:lastRenderedPageBreak/>
         <w:t>Índice</w:t>
       </w:r>
     </w:p>
     <w:sdt>
       <w:sdtPr>
-        <w:rPr>
-          <w:rFonts w:ascii="Arial" w:eastAsia="Arial" w:hAnsi="Arial" w:cs="Arial"/>
-          <w:color w:val="auto"/>
-          <w:sz w:val="22"/>
-          <w:szCs w:val="22"/>
-        </w:rPr>
         <w:id w:val="-922488176"/>
         <w:docPartObj>
           <w:docPartGallery w:val="Table of Contents"/>
@@ -501,8 +597,12 @@
       </w:sdtPr>
       <w:sdtEndPr>
         <w:rPr>
+          <w:rFonts w:ascii="Arial" w:eastAsia="Arial" w:hAnsi="Arial" w:cs="Arial"/>
           <w:b/>
           <w:bCs/>
+          <w:color w:val="auto"/>
+          <w:sz w:val="22"/>
+          <w:szCs w:val="22"/>
         </w:rPr>
       </w:sdtEndPr>
       <w:sdtContent>
@@ -2322,7 +2422,10 @@
               <w:t xml:space="preserve">     </w:t>
             </w:r>
             <w:r>
-              <w:t>O ator confirma os dados introduzidos e submete.</w:t>
+              <w:t xml:space="preserve">O </w:t>
+            </w:r>
+            <w:r>
+              <w:t>ator confirma os dados introduzidos e submete.</w:t>
             </w:r>
           </w:p>
           <w:p>
@@ -2472,8 +2575,13 @@
               <w:ind w:left="100" w:right="100"/>
             </w:pPr>
             <w:r>
-              <w:t>O sistema grava o novo registo de promoção..</w:t>
-            </w:r>
+              <w:t xml:space="preserve">O sistema grava o novo registo de </w:t>
+            </w:r>
+            <w:proofErr w:type="gramStart"/>
+            <w:r>
+              <w:t>promoção..</w:t>
+            </w:r>
+            <w:proofErr w:type="gramEnd"/>
           </w:p>
         </w:tc>
       </w:tr>
@@ -2636,7 +2744,14 @@
                 <w:b/>
                 <w:color w:val="FFFFFF"/>
               </w:rPr>
-              <w:t>Nome</w:t>
+              <w:t>N</w:t>
+            </w:r>
+            <w:r>
+              <w:rPr>
+                <w:b/>
+                <w:color w:val="FFFFFF"/>
+              </w:rPr>
+              <w:t>ome</w:t>
             </w:r>
           </w:p>
         </w:tc>
@@ -3314,7 +3429,14 @@
                 <w:b/>
                 <w:color w:val="FFFFFF"/>
               </w:rPr>
-              <w:t>Nome</w:t>
+              <w:t>N</w:t>
+            </w:r>
+            <w:r>
+              <w:rPr>
+                <w:b/>
+                <w:color w:val="FFFFFF"/>
+              </w:rPr>
+              <w:t>ome</w:t>
             </w:r>
           </w:p>
         </w:tc>
@@ -4092,7 +4214,15 @@
               <w:ind w:left="700"/>
             </w:pPr>
             <w:r>
-              <w:t>Este caso de uso tem como objetivo descrever o processo de criar um novo registo de cliente, com os respetivos dados pessoais;</w:t>
+              <w:t xml:space="preserve">Este caso de uso tem como objetivo descrever o processo de </w:t>
+            </w:r>
+            <w:proofErr w:type="gramStart"/>
+            <w:r>
+              <w:t>criar um novo</w:t>
+            </w:r>
+            <w:proofErr w:type="gramEnd"/>
+            <w:r>
+              <w:t xml:space="preserve"> registo de cliente, com os respetivos dados pessoais;</w:t>
             </w:r>
           </w:p>
         </w:tc>
@@ -4295,7 +4425,15 @@
               <w:tab/>
             </w:r>
             <w:r>
-              <w:t>O ator valida o registo e submete;</w:t>
+              <w:t xml:space="preserve">O </w:t>
+            </w:r>
+            <w:proofErr w:type="gramStart"/>
+            <w:r>
+              <w:t>ator valida</w:t>
+            </w:r>
+            <w:proofErr w:type="gramEnd"/>
+            <w:r>
+              <w:t xml:space="preserve"> o registo e submete;</w:t>
             </w:r>
           </w:p>
           <w:p>
@@ -4389,7 +4527,15 @@
               <w:ind w:left="700"/>
             </w:pPr>
             <w:r>
-              <w:t>2.c O código-postal introduzido não é válido;</w:t>
+              <w:t>2.</w:t>
+            </w:r>
+            <w:proofErr w:type="gramStart"/>
+            <w:r>
+              <w:t>c</w:t>
+            </w:r>
+            <w:proofErr w:type="gramEnd"/>
+            <w:r>
+              <w:t xml:space="preserve"> O código-postal introduzido não é válido;</w:t>
             </w:r>
           </w:p>
           <w:p>
@@ -4407,7 +4553,10 @@
               <w:ind w:left="700"/>
             </w:pPr>
             <w:r>
-              <w:t>2.e O número de telemóvel introduzido já está associado a outro registo;</w:t>
+              <w:t>2.e O número de telemóvel introduzido já</w:t>
+            </w:r>
+            <w:r>
+              <w:t xml:space="preserve"> está associado a outro registo;</w:t>
             </w:r>
           </w:p>
           <w:p>
@@ -4450,7 +4599,15 @@
               <w:ind w:left="700"/>
             </w:pPr>
             <w:r>
-              <w:t>4.a O sistema devolve uma vista de erro, pois não foi possível criar novo registo</w:t>
+              <w:t xml:space="preserve">4.a O sistema devolve uma vista de erro, pois não foi possível </w:t>
+            </w:r>
+            <w:proofErr w:type="gramStart"/>
+            <w:r>
+              <w:t>criar novo</w:t>
+            </w:r>
+            <w:proofErr w:type="gramEnd"/>
+            <w:r>
+              <w:t xml:space="preserve"> registo</w:t>
             </w:r>
           </w:p>
         </w:tc>
@@ -4587,7 +4744,15 @@
               <w:ind w:left="700"/>
             </w:pPr>
             <w:r>
-              <w:t>Testar restrições criadas para o NIF, código, email e telemóvel; Testar ligação entre o registo de cliente e o login de cliente;</w:t>
+              <w:t xml:space="preserve">Testar restrições criadas para o NIF, código, email e telemóvel; </w:t>
+            </w:r>
+            <w:proofErr w:type="gramStart"/>
+            <w:r>
+              <w:t>Testar</w:t>
+            </w:r>
+            <w:proofErr w:type="gramEnd"/>
+            <w:r>
+              <w:t xml:space="preserve"> ligação entre o registo de cliente e o login de cliente;</w:t>
             </w:r>
           </w:p>
         </w:tc>
@@ -5036,7 +5201,10 @@
               <w:tab/>
             </w:r>
             <w:r>
-              <w:t>O sistema devolve a informação do cliente, que contém o pacote comercial aplicado;</w:t>
+              <w:t>O sistema devolve a informação do cliente, que c</w:t>
+            </w:r>
+            <w:r>
+              <w:t>ontém o pacote comercial aplicado;</w:t>
             </w:r>
           </w:p>
         </w:tc>
@@ -5281,7 +5449,23 @@
               <w:ind w:left="700"/>
             </w:pPr>
             <w:r>
-              <w:t>Criar Viewmodel para incluir os detalhes do cliente e do contrato; Testar; Testar sistema de pesquisa; Testar relação entre o modelo cliente, modelo contrato e modelo pacote;</w:t>
+              <w:t xml:space="preserve">Criar </w:t>
+            </w:r>
+            <w:proofErr w:type="spellStart"/>
+            <w:r>
+              <w:t>Viewmodel</w:t>
+            </w:r>
+            <w:proofErr w:type="spellEnd"/>
+            <w:r>
+              <w:t xml:space="preserve"> para incluir os detalhes do cliente e do contrato; Testar; </w:t>
+            </w:r>
+            <w:proofErr w:type="gramStart"/>
+            <w:r>
+              <w:t>Testar</w:t>
+            </w:r>
+            <w:proofErr w:type="gramEnd"/>
+            <w:r>
+              <w:t xml:space="preserve"> sistema de pesquisa; Testar relação entre o modelo cliente, modelo contrato e modelo pacote;</w:t>
             </w:r>
           </w:p>
         </w:tc>
@@ -5554,7 +5738,23 @@
               <w:ind w:left="100" w:right="100"/>
             </w:pPr>
             <w:r>
-              <w:t>O caso de uso tem como objectivo gerir os diversos pacotes comerciais disponiveis para os atores.</w:t>
+              <w:t xml:space="preserve">O caso de uso tem como </w:t>
+            </w:r>
+            <w:proofErr w:type="spellStart"/>
+            <w:r>
+              <w:t>objectivo</w:t>
+            </w:r>
+            <w:proofErr w:type="spellEnd"/>
+            <w:r>
+              <w:t xml:space="preserve"> gerir os diversos pacotes comerciais </w:t>
+            </w:r>
+            <w:proofErr w:type="spellStart"/>
+            <w:r>
+              <w:t>disponiveis</w:t>
+            </w:r>
+            <w:proofErr w:type="spellEnd"/>
+            <w:r>
+              <w:t xml:space="preserve"> para os atores.</w:t>
             </w:r>
           </w:p>
         </w:tc>
@@ -5698,7 +5898,13 @@
               <w:ind w:left="460" w:right="100" w:hanging="360"/>
             </w:pPr>
             <w:r>
-              <w:t>1.     O administrador seleciona a opção “Gerir Pacotes Comerciais”</w:t>
+              <w:t>1.</w:t>
+            </w:r>
+            <w:r>
+              <w:t xml:space="preserve">     </w:t>
+            </w:r>
+            <w:r>
+              <w:t>O administrador seleciona a opção “Gerir Pacotes Comerciais”</w:t>
             </w:r>
           </w:p>
           <w:p>
@@ -5725,7 +5931,18 @@
             </w:r>
             <w:r>
               <w:tab/>
-              <w:t>2.b) O administrador introduz o nome do pacote e os serviços associados ao Pacote Comercial. (Telemovel, Televisão, Telefone, Internet e Internet Movel)</w:t>
+              <w:t>2.b) O administrador introduz o nome do pacote e os serviços associados ao Pacote Comercial. (</w:t>
+            </w:r>
+            <w:proofErr w:type="spellStart"/>
+            <w:r>
+              <w:t>Telemovel</w:t>
+            </w:r>
+            <w:proofErr w:type="spellEnd"/>
+            <w:r>
+              <w:t xml:space="preserve">, Televisão, </w:t>
+            </w:r>
+            <w:r>
+              <w:t>Telefone, Internet e Internet Movel)</w:t>
             </w:r>
           </w:p>
           <w:p>
@@ -5761,7 +5978,15 @@
             </w:r>
             <w:r>
               <w:tab/>
-              <w:t>2.e) O administrador valida o registo.</w:t>
+              <w:t xml:space="preserve">2.e) O </w:t>
+            </w:r>
+            <w:proofErr w:type="gramStart"/>
+            <w:r>
+              <w:t>administrador valida</w:t>
+            </w:r>
+            <w:proofErr w:type="gramEnd"/>
+            <w:r>
+              <w:t xml:space="preserve"> o registo.</w:t>
             </w:r>
           </w:p>
           <w:p>
@@ -5774,6 +5999,8 @@
             </w:r>
             <w:r>
               <w:tab/>
+            </w:r>
+            <w:r>
               <w:t>3.a) O administrador seleciona a opção “Editar Pacotes”.</w:t>
             </w:r>
           </w:p>
@@ -5809,7 +6036,15 @@
             </w:r>
             <w:r>
               <w:tab/>
-              <w:t>3.c) O administrador valida as alterações.</w:t>
+              <w:t xml:space="preserve">3.c) O </w:t>
+            </w:r>
+            <w:proofErr w:type="gramStart"/>
+            <w:r>
+              <w:t>administrador valida</w:t>
+            </w:r>
+            <w:proofErr w:type="gramEnd"/>
+            <w:r>
+              <w:t xml:space="preserve"> as alterações.</w:t>
             </w:r>
           </w:p>
           <w:p>
@@ -5858,8 +6093,16 @@
             </w:r>
             <w:r>
               <w:tab/>
-              <w:t>4.d) O administrador valida o pedido para apagar os pacotes .</w:t>
-            </w:r>
+              <w:t>4.d) O administrador valida o pedido para apagar os</w:t>
+            </w:r>
+            <w:r>
+              <w:t xml:space="preserve"> </w:t>
+            </w:r>
+            <w:proofErr w:type="gramStart"/>
+            <w:r>
+              <w:t>pacotes .</w:t>
+            </w:r>
+            <w:proofErr w:type="gramEnd"/>
           </w:p>
         </w:tc>
       </w:tr>
@@ -5990,7 +6233,30 @@
                 <w:sz w:val="24"/>
                 <w:szCs w:val="24"/>
               </w:rPr>
-              <w:t>4.b) O pacote Comercial não é possivel ser eliminado pois ainda tem clientes associados.</w:t>
+              <w:t>4.b) O pacote Comercial não</w:t>
+            </w:r>
+            <w:r>
+              <w:rPr>
+                <w:sz w:val="24"/>
+                <w:szCs w:val="24"/>
+              </w:rPr>
+              <w:t xml:space="preserve"> é </w:t>
+            </w:r>
+            <w:proofErr w:type="spellStart"/>
+            <w:r>
+              <w:rPr>
+                <w:sz w:val="24"/>
+                <w:szCs w:val="24"/>
+              </w:rPr>
+              <w:t>possivel</w:t>
+            </w:r>
+            <w:proofErr w:type="spellEnd"/>
+            <w:r>
+              <w:rPr>
+                <w:sz w:val="24"/>
+                <w:szCs w:val="24"/>
+              </w:rPr>
+              <w:t xml:space="preserve"> ser eliminado pois ainda tem clientes associados.</w:t>
             </w:r>
           </w:p>
           <w:p>
@@ -6203,6 +6469,7 @@
               </w:rPr>
               <w:t xml:space="preserve">Testar se o sistema consegue guardar as alterações caso haja parâmetros por preencher; </w:t>
             </w:r>
+            <w:proofErr w:type="gramStart"/>
             <w:r>
               <w:rPr>
                 <w:sz w:val="24"/>
@@ -6210,6 +6477,7 @@
               </w:rPr>
               <w:t>Testar</w:t>
             </w:r>
+            <w:proofErr w:type="gramEnd"/>
             <w:r>
               <w:rPr>
                 <w:sz w:val="24"/>
@@ -6428,7 +6696,15 @@
               <w:spacing w:before="240"/>
             </w:pPr>
             <w:r>
-              <w:t>O caso de uso tem como objectivo ver quais os diferentes pacotes comerciais disponíveis</w:t>
+              <w:t xml:space="preserve">O caso de uso tem como </w:t>
+            </w:r>
+            <w:proofErr w:type="spellStart"/>
+            <w:r>
+              <w:t>objectivo</w:t>
+            </w:r>
+            <w:proofErr w:type="spellEnd"/>
+            <w:r>
+              <w:t xml:space="preserve"> ver quais os diferentes pacotes comerciais disponíveis</w:t>
             </w:r>
           </w:p>
         </w:tc>
@@ -6569,7 +6845,29 @@
               <w:ind w:left="360"/>
             </w:pPr>
             <w:r>
-              <w:t>1.     O cliente/operador selecciona a opção “Ver pacotes comerciais disponiveis”.</w:t>
+              <w:t>1.</w:t>
+            </w:r>
+            <w:r>
+              <w:t xml:space="preserve">     </w:t>
+            </w:r>
+            <w:r>
+              <w:t xml:space="preserve">O cliente/operador </w:t>
+            </w:r>
+            <w:proofErr w:type="spellStart"/>
+            <w:r>
+              <w:t>selecciona</w:t>
+            </w:r>
+            <w:proofErr w:type="spellEnd"/>
+            <w:r>
+              <w:t xml:space="preserve"> a opção “Ver pacotes comerciais </w:t>
+            </w:r>
+            <w:proofErr w:type="spellStart"/>
+            <w:r>
+              <w:t>disponiveis</w:t>
+            </w:r>
+            <w:proofErr w:type="spellEnd"/>
+            <w:r>
+              <w:t>”.</w:t>
             </w:r>
           </w:p>
           <w:p>
@@ -6578,7 +6876,13 @@
               <w:ind w:left="360"/>
             </w:pPr>
             <w:r>
-              <w:t>2.     O sistema apresenta os vários pacotes comerciais disponíveis.</w:t>
+              <w:t>2.</w:t>
+            </w:r>
+            <w:r>
+              <w:t xml:space="preserve">     </w:t>
+            </w:r>
+            <w:r>
+              <w:t>O sistema apresenta os vários pacotes comerciais disponíveis.</w:t>
             </w:r>
           </w:p>
           <w:p>
@@ -6587,7 +6891,13 @@
               <w:ind w:left="360"/>
             </w:pPr>
             <w:r>
-              <w:t>3.     O cliente/operador seleciona a opção “Ver serviços associados”.</w:t>
+              <w:t>3.</w:t>
+            </w:r>
+            <w:r>
+              <w:t xml:space="preserve">     </w:t>
+            </w:r>
+            <w:r>
+              <w:t>O cliente/operador seleciona a opção “Ver serviços associados”.</w:t>
             </w:r>
           </w:p>
           <w:p>
@@ -6596,7 +6906,16 @@
               <w:ind w:left="360"/>
             </w:pPr>
             <w:r>
-              <w:t>4.     O sistema apresenta os serviços associados ao pacote comercial escolhido.</w:t>
+              <w:t>4.</w:t>
+            </w:r>
+            <w:r>
+              <w:t xml:space="preserve">     </w:t>
+            </w:r>
+            <w:r>
+              <w:t>O sistema apresenta os serviços a</w:t>
+            </w:r>
+            <w:r>
+              <w:t>ssociados ao pacote comercial escolhido.</w:t>
             </w:r>
           </w:p>
         </w:tc>
@@ -7039,7 +7358,23 @@
                 <w:sz w:val="24"/>
                 <w:szCs w:val="24"/>
               </w:rPr>
-              <w:t>O caso de uso tem como objectivo associar ou desassociar promoções a Pacotes Comerciais</w:t>
+              <w:t xml:space="preserve">O caso de uso tem como </w:t>
+            </w:r>
+            <w:proofErr w:type="spellStart"/>
+            <w:r>
+              <w:rPr>
+                <w:sz w:val="24"/>
+                <w:szCs w:val="24"/>
+              </w:rPr>
+              <w:t>objectivo</w:t>
+            </w:r>
+            <w:proofErr w:type="spellEnd"/>
+            <w:r>
+              <w:rPr>
+                <w:sz w:val="24"/>
+                <w:szCs w:val="24"/>
+              </w:rPr>
+              <w:t xml:space="preserve"> associar ou desassociar promoções a Pacotes Comerciais</w:t>
             </w:r>
           </w:p>
         </w:tc>
@@ -7319,7 +7654,23 @@
                 <w:sz w:val="24"/>
                 <w:szCs w:val="24"/>
               </w:rPr>
-              <w:t>7. O operador valida a informação e submete novo registo de contrato</w:t>
+              <w:t xml:space="preserve">7. O </w:t>
+            </w:r>
+            <w:proofErr w:type="gramStart"/>
+            <w:r>
+              <w:rPr>
+                <w:sz w:val="24"/>
+                <w:szCs w:val="24"/>
+              </w:rPr>
+              <w:t>operador valida</w:t>
+            </w:r>
+            <w:proofErr w:type="gramEnd"/>
+            <w:r>
+              <w:rPr>
+                <w:sz w:val="24"/>
+                <w:szCs w:val="24"/>
+              </w:rPr>
+              <w:t xml:space="preserve"> a informação e submete novo registo de contrato</w:t>
             </w:r>
           </w:p>
           <w:p>
@@ -7363,7 +7714,14 @@
                 <w:sz w:val="24"/>
                 <w:szCs w:val="24"/>
               </w:rPr>
-              <w:t>O operador seleciona “Ver clientes”;</w:t>
+              <w:t>O operador seleciona “Ver c</w:t>
+            </w:r>
+            <w:r>
+              <w:rPr>
+                <w:sz w:val="24"/>
+                <w:szCs w:val="24"/>
+              </w:rPr>
+              <w:t>lientes”;</w:t>
             </w:r>
           </w:p>
           <w:p>
@@ -7458,7 +7816,14 @@
                 <w:sz w:val="24"/>
                 <w:szCs w:val="24"/>
               </w:rPr>
-              <w:t>O operador seleciona a opção “Desassociar Promoção”;</w:t>
+              <w:t>O operador seleciona a opção “Desassocia</w:t>
+            </w:r>
+            <w:r>
+              <w:rPr>
+                <w:sz w:val="24"/>
+                <w:szCs w:val="24"/>
+              </w:rPr>
+              <w:t>r Promoção”;</w:t>
             </w:r>
           </w:p>
           <w:p>
@@ -7493,7 +7858,39 @@
                 <w:sz w:val="24"/>
                 <w:szCs w:val="24"/>
               </w:rPr>
-              <w:t>8. O operador valida as alterações efectuadas.</w:t>
+              <w:t xml:space="preserve">8. O </w:t>
+            </w:r>
+            <w:proofErr w:type="gramStart"/>
+            <w:r>
+              <w:rPr>
+                <w:sz w:val="24"/>
+                <w:szCs w:val="24"/>
+              </w:rPr>
+              <w:t>operador valida</w:t>
+            </w:r>
+            <w:proofErr w:type="gramEnd"/>
+            <w:r>
+              <w:rPr>
+                <w:sz w:val="24"/>
+                <w:szCs w:val="24"/>
+              </w:rPr>
+              <w:t xml:space="preserve"> as alterações </w:t>
+            </w:r>
+            <w:proofErr w:type="spellStart"/>
+            <w:r>
+              <w:rPr>
+                <w:sz w:val="24"/>
+                <w:szCs w:val="24"/>
+              </w:rPr>
+              <w:t>efectuadas</w:t>
+            </w:r>
+            <w:proofErr w:type="spellEnd"/>
+            <w:r>
+              <w:rPr>
+                <w:sz w:val="24"/>
+                <w:szCs w:val="24"/>
+              </w:rPr>
+              <w:t>.</w:t>
             </w:r>
           </w:p>
         </w:tc>
@@ -7771,7 +8168,23 @@
                 <w:sz w:val="24"/>
                 <w:szCs w:val="24"/>
               </w:rPr>
-              <w:t xml:space="preserve"> Testar se o sistema mostra apenas as promoções disponíveis para aquele pacote; Criar restrições para que apenas o operador possa associar/desassociar uma promoção a um pacote de um cliente;</w:t>
+              <w:t xml:space="preserve"> Testar se o sistema mostra apenas as promoções disponíveis para aquele pacote; </w:t>
+            </w:r>
+            <w:proofErr w:type="gramStart"/>
+            <w:r>
+              <w:rPr>
+                <w:sz w:val="24"/>
+                <w:szCs w:val="24"/>
+              </w:rPr>
+              <w:t>Criar</w:t>
+            </w:r>
+            <w:proofErr w:type="gramEnd"/>
+            <w:r>
+              <w:rPr>
+                <w:sz w:val="24"/>
+                <w:szCs w:val="24"/>
+              </w:rPr>
+              <w:t xml:space="preserve"> restrições para que apenas o operador possa associar/desassociar uma promoção a um pacote de um cliente;</w:t>
             </w:r>
           </w:p>
         </w:tc>
@@ -7840,7 +8253,10 @@
         <w:t>Caso de Uso “</w:t>
       </w:r>
       <w:r>
-        <w:t>Associar/ Desassociar o pacote comercial a um cliente"</w:t>
+        <w:t>Associar/ Desassociar o pacote comercial a u</w:t>
+      </w:r>
+      <w:r>
+        <w:t>m cliente"</w:t>
       </w:r>
       <w:bookmarkEnd w:id="26"/>
     </w:p>
@@ -8169,7 +8585,23 @@
                 <w:sz w:val="24"/>
                 <w:szCs w:val="24"/>
               </w:rPr>
-              <w:t>O operador seleciona o Id_Cliente, introduz a data de início, a data de fim e o telefone associado;</w:t>
+              <w:t xml:space="preserve">O operador seleciona o </w:t>
+            </w:r>
+            <w:proofErr w:type="spellStart"/>
+            <w:r>
+              <w:rPr>
+                <w:sz w:val="24"/>
+                <w:szCs w:val="24"/>
+              </w:rPr>
+              <w:t>Id_Cliente</w:t>
+            </w:r>
+            <w:proofErr w:type="spellEnd"/>
+            <w:r>
+              <w:rPr>
+                <w:sz w:val="24"/>
+                <w:szCs w:val="24"/>
+              </w:rPr>
+              <w:t>, introduz a data de início, a data de fim e o telefone associado;</w:t>
             </w:r>
           </w:p>
           <w:p>
@@ -8201,7 +8633,14 @@
                 <w:sz w:val="24"/>
                 <w:szCs w:val="24"/>
               </w:rPr>
-              <w:t>4. O operador seleciona o pacote comercial desejado;</w:t>
+              <w:t xml:space="preserve">4. O operador seleciona o pacote comercial </w:t>
+            </w:r>
+            <w:r>
+              <w:rPr>
+                <w:sz w:val="24"/>
+                <w:szCs w:val="24"/>
+              </w:rPr>
+              <w:t>desejado;</w:t>
             </w:r>
           </w:p>
           <w:p>
@@ -8249,7 +8688,23 @@
                 <w:sz w:val="24"/>
                 <w:szCs w:val="24"/>
               </w:rPr>
-              <w:t>7. O operador valida a informação e submete novo registo de contrato</w:t>
+              <w:t xml:space="preserve">7. O </w:t>
+            </w:r>
+            <w:proofErr w:type="gramStart"/>
+            <w:r>
+              <w:rPr>
+                <w:sz w:val="24"/>
+                <w:szCs w:val="24"/>
+              </w:rPr>
+              <w:t>operador valida</w:t>
+            </w:r>
+            <w:proofErr w:type="gramEnd"/>
+            <w:r>
+              <w:rPr>
+                <w:sz w:val="24"/>
+                <w:szCs w:val="24"/>
+              </w:rPr>
+              <w:t xml:space="preserve"> a informação e submete novo registo de contrato</w:t>
             </w:r>
           </w:p>
           <w:p>
@@ -8351,7 +8806,14 @@
                 <w:szCs w:val="24"/>
               </w:rPr>
               <w:lastRenderedPageBreak/>
-              <w:t>O sistema devolve vista com detalhes sobre o cliente e os seus contratos;</w:t>
+              <w:t>O sistema devolve vista com detalhes sobre</w:t>
+            </w:r>
+            <w:r>
+              <w:rPr>
+                <w:sz w:val="24"/>
+                <w:szCs w:val="24"/>
+              </w:rPr>
+              <w:t xml:space="preserve"> o cliente e os seus contratos;</w:t>
             </w:r>
           </w:p>
           <w:p>
@@ -8425,7 +8887,39 @@
                 <w:sz w:val="24"/>
                 <w:szCs w:val="24"/>
               </w:rPr>
-              <w:t>8. O operador valida as alterações efectuadas.</w:t>
+              <w:t xml:space="preserve">8. O </w:t>
+            </w:r>
+            <w:proofErr w:type="gramStart"/>
+            <w:r>
+              <w:rPr>
+                <w:sz w:val="24"/>
+                <w:szCs w:val="24"/>
+              </w:rPr>
+              <w:t>operador valida</w:t>
+            </w:r>
+            <w:proofErr w:type="gramEnd"/>
+            <w:r>
+              <w:rPr>
+                <w:sz w:val="24"/>
+                <w:szCs w:val="24"/>
+              </w:rPr>
+              <w:t xml:space="preserve"> as alterações </w:t>
+            </w:r>
+            <w:proofErr w:type="spellStart"/>
+            <w:r>
+              <w:rPr>
+                <w:sz w:val="24"/>
+                <w:szCs w:val="24"/>
+              </w:rPr>
+              <w:t>efectuadas</w:t>
+            </w:r>
+            <w:proofErr w:type="spellEnd"/>
+            <w:r>
+              <w:rPr>
+                <w:sz w:val="24"/>
+                <w:szCs w:val="24"/>
+              </w:rPr>
+              <w:t>.</w:t>
             </w:r>
           </w:p>
         </w:tc>
@@ -8488,7 +8982,15 @@
               <w:spacing w:before="240"/>
             </w:pPr>
             <w:r>
-              <w:t>2.  a) O Id_Cliente é invalido;</w:t>
+              <w:t xml:space="preserve">2.  a) O </w:t>
+            </w:r>
+            <w:proofErr w:type="spellStart"/>
+            <w:r>
+              <w:t>Id_Cliente</w:t>
+            </w:r>
+            <w:proofErr w:type="spellEnd"/>
+            <w:r>
+              <w:t xml:space="preserve"> é invalido;</w:t>
             </w:r>
           </w:p>
           <w:p>
@@ -10667,9 +11169,6 @@
       <w:pStyle w:val="Cabealho"/>
     </w:pPr>
     <w:r>
-      <w:rPr>
-        <w:noProof/>
-      </w:rPr>
       <w:drawing>
         <wp:anchor distT="0" distB="0" distL="114300" distR="114300" simplePos="0" relativeHeight="251659264" behindDoc="1" locked="0" layoutInCell="1" allowOverlap="1" wp14:anchorId="49C81812" wp14:editId="00128080">
           <wp:simplePos x="0" y="0"/>
@@ -10728,9 +11227,6 @@
       </w:drawing>
     </w:r>
     <w:r>
-      <w:rPr>
-        <w:noProof/>
-      </w:rPr>
       <w:drawing>
         <wp:anchor distT="0" distB="0" distL="114300" distR="114300" simplePos="0" relativeHeight="251660288" behindDoc="1" locked="0" layoutInCell="1" allowOverlap="1" wp14:anchorId="50531847" wp14:editId="1E38B207">
           <wp:simplePos x="0" y="0"/>

</xml_diff>